<commit_message>
Dev feature 20260107 add mermaid support (#71)
* feat: Add Mermaid chart support with real-time preview and Word export

* fix(docx): Fix Word export corruption by converting Blob to ArrayBuffer and rounding dimensions

* fix(docx): Use Uint8Array for image data to prevent corrupted Word files

* fix(docx): Use Base64 string for image data to resolve Word corruption warning

* fix(docx): Improve Mermaid SVG-to-PNG conversion stability and change background to light gray

* style: Customize Mermaid theme (Gray nodes, JhengHei font) and document Word warning

* style: Further lighten Mermaid node background and force bold text for better print quality

* docs: Add Word alert screenshot to Known Issues

* Refactor code structure for improved readability and maintainability
</commit_message>
<xml_diff>
--- a/samples/範例Word.docx
+++ b/samples/範例Word.docx
@@ -19,6 +19,178 @@
     </w:p>
     <w:p>
       <w:pPr>
+        <w:spacing w:before="480" w:after="480"/>
+        <w:jc w:val="center"/>
+      </w:pPr>
+      <w:r>
+        <w:rPr>
+          <w:rFonts w:ascii="Consolas" w:hAnsi="Consolas" w:eastAsia="Microsoft JhengHei" w:cs="Consolas"/>
+          <w:b/>
+          <w:bCs/>
+          <w:sz w:val="32"/>
+          <w:szCs w:val="32"/>
+        </w:rPr>
+        <w:t xml:space="preserve">目 錄</w:t>
+      </w:r>
+    </w:p>
+    <w:p>
+      <w:pPr>
+        <w:tabs>
+          <w:tab w:val="right" w:pos="6759" w:leader="dot"/>
+        </w:tabs>
+        <w:spacing w:before="120" w:after="120"/>
+      </w:pPr>
+      <w:r>
+        <w:rPr>
+          <w:rFonts w:ascii="Consolas" w:hAnsi="Consolas" w:eastAsia="Microsoft JhengHei" w:cs="Consolas"/>
+        </w:rPr>
+        <w:t xml:space="preserve">第一章 基礎文字與段落樣式</w:t>
+      </w:r>
+      <w:r>
+        <w:rPr>
+          <w:rFonts w:ascii="Consolas" w:hAnsi="Consolas" w:eastAsia="Microsoft JhengHei" w:cs="Consolas"/>
+        </w:rPr>
+        <w:t xml:space="preserve">	</w:t>
+      </w:r>
+      <w:r>
+        <w:rPr>
+          <w:rFonts w:ascii="Consolas" w:hAnsi="Consolas" w:eastAsia="Microsoft JhengHei" w:cs="Consolas"/>
+        </w:rPr>
+        <w:t xml:space="preserve">1</w:t>
+      </w:r>
+    </w:p>
+    <w:p>
+      <w:pPr>
+        <w:tabs>
+          <w:tab w:val="right" w:pos="6759" w:leader="dot"/>
+        </w:tabs>
+        <w:spacing w:before="120" w:after="120"/>
+      </w:pPr>
+      <w:r>
+        <w:rPr>
+          <w:rFonts w:ascii="Consolas" w:hAnsi="Consolas" w:eastAsia="Microsoft JhengHei" w:cs="Consolas"/>
+        </w:rPr>
+        <w:t xml:space="preserve">第二章 特殊文字樣式展示</w:t>
+      </w:r>
+      <w:r>
+        <w:rPr>
+          <w:rFonts w:ascii="Consolas" w:hAnsi="Consolas" w:eastAsia="Microsoft JhengHei" w:cs="Consolas"/>
+        </w:rPr>
+        <w:t xml:space="preserve">	</w:t>
+      </w:r>
+      <w:r>
+        <w:rPr>
+          <w:rFonts w:ascii="Consolas" w:hAnsi="Consolas" w:eastAsia="Microsoft JhengHei" w:cs="Consolas"/>
+        </w:rPr>
+        <w:t xml:space="preserve">2</w:t>
+      </w:r>
+    </w:p>
+    <w:p>
+      <w:pPr>
+        <w:tabs>
+          <w:tab w:val="right" w:pos="6759" w:leader="dot"/>
+        </w:tabs>
+        <w:spacing w:before="120" w:after="120"/>
+      </w:pPr>
+      <w:r>
+        <w:rPr>
+          <w:rFonts w:ascii="Consolas" w:hAnsi="Consolas" w:eastAsia="Microsoft JhengHei" w:cs="Consolas"/>
+        </w:rPr>
+        <w:t xml:space="preserve">第三章 角色對話框展示</w:t>
+      </w:r>
+      <w:r>
+        <w:rPr>
+          <w:rFonts w:ascii="Consolas" w:hAnsi="Consolas" w:eastAsia="Microsoft JhengHei" w:cs="Consolas"/>
+        </w:rPr>
+        <w:t xml:space="preserve">	</w:t>
+      </w:r>
+      <w:r>
+        <w:rPr>
+          <w:rFonts w:ascii="Consolas" w:hAnsi="Consolas" w:eastAsia="Microsoft JhengHei" w:cs="Consolas"/>
+        </w:rPr>
+        <w:t xml:space="preserve">3</w:t>
+      </w:r>
+    </w:p>
+    <w:p>
+      <w:pPr>
+        <w:tabs>
+          <w:tab w:val="right" w:pos="6759" w:leader="dot"/>
+        </w:tabs>
+        <w:spacing w:before="120" w:after="120"/>
+      </w:pPr>
+      <w:r>
+        <w:rPr>
+          <w:rFonts w:ascii="Consolas" w:hAnsi="Consolas" w:eastAsia="Microsoft JhengHei" w:cs="Consolas"/>
+        </w:rPr>
+        <w:t xml:space="preserve">第四章 程式碼區塊樣式</w:t>
+      </w:r>
+      <w:r>
+        <w:rPr>
+          <w:rFonts w:ascii="Consolas" w:hAnsi="Consolas" w:eastAsia="Microsoft JhengHei" w:cs="Consolas"/>
+        </w:rPr>
+        <w:t xml:space="preserve">	</w:t>
+      </w:r>
+      <w:r>
+        <w:rPr>
+          <w:rFonts w:ascii="Consolas" w:hAnsi="Consolas" w:eastAsia="Microsoft JhengHei" w:cs="Consolas"/>
+        </w:rPr>
+        <w:t xml:space="preserve">4</w:t>
+      </w:r>
+    </w:p>
+    <w:p>
+      <w:pPr>
+        <w:tabs>
+          <w:tab w:val="right" w:pos="6759" w:leader="dot"/>
+        </w:tabs>
+        <w:spacing w:before="120" w:after="120"/>
+      </w:pPr>
+      <w:r>
+        <w:rPr>
+          <w:rFonts w:ascii="Consolas" w:hAnsi="Consolas" w:eastAsia="Microsoft JhengHei" w:cs="Consolas"/>
+        </w:rPr>
+        <w:t xml:space="preserve">第五章 特殊提醒與警告</w:t>
+      </w:r>
+      <w:r>
+        <w:rPr>
+          <w:rFonts w:ascii="Consolas" w:hAnsi="Consolas" w:eastAsia="Microsoft JhengHei" w:cs="Consolas"/>
+        </w:rPr>
+        <w:t xml:space="preserve">	</w:t>
+      </w:r>
+      <w:r>
+        <w:rPr>
+          <w:rFonts w:ascii="Consolas" w:hAnsi="Consolas" w:eastAsia="Microsoft JhengHei" w:cs="Consolas"/>
+        </w:rPr>
+        <w:t xml:space="preserve">5</w:t>
+      </w:r>
+    </w:p>
+    <w:p>
+      <w:pPr>
+        <w:tabs>
+          <w:tab w:val="right" w:pos="6759" w:leader="dot"/>
+        </w:tabs>
+        <w:spacing w:before="120" w:after="120"/>
+      </w:pPr>
+      <w:r>
+        <w:rPr>
+          <w:rFonts w:ascii="Consolas" w:hAnsi="Consolas" w:eastAsia="Microsoft JhengHei" w:cs="Consolas"/>
+        </w:rPr>
+        <w:t xml:space="preserve">第六章 表格與圖片支援</w:t>
+      </w:r>
+      <w:r>
+        <w:rPr>
+          <w:rFonts w:ascii="Consolas" w:hAnsi="Consolas" w:eastAsia="Microsoft JhengHei" w:cs="Consolas"/>
+        </w:rPr>
+        <w:t xml:space="preserve">	</w:t>
+      </w:r>
+      <w:r>
+        <w:rPr>
+          <w:rFonts w:ascii="Consolas" w:hAnsi="Consolas" w:eastAsia="Microsoft JhengHei" w:cs="Consolas"/>
+        </w:rPr>
+        <w:t xml:space="preserve">6</w:t>
+      </w:r>
+    </w:p>
+    <w:p>
+      <w:pPr>
         <w:pStyle w:val="Heading2"/>
         <w:spacing w:before="400" w:after="200"/>
       </w:pPr>
@@ -32,7 +204,6 @@
     <w:p>
       <w:pPr>
         <w:spacing w:before="200" w:after="200"/>
-        <w:jc w:val="both"/>
       </w:pPr>
       <w:r>
         <w:rPr>
@@ -71,7 +242,6 @@
     <w:p>
       <w:pPr>
         <w:spacing w:before="200" w:after="200"/>
-        <w:jc w:val="both"/>
       </w:pPr>
       <w:r>
         <w:rPr>
@@ -185,7 +355,6 @@
     <w:p>
       <w:pPr>
         <w:spacing w:before="200" w:after="200"/>
-        <w:jc w:val="both"/>
       </w:pPr>
       <w:r>
         <w:rPr>
@@ -337,38 +506,86 @@
       <w:r>
         <w:rPr>
           <w:rFonts w:ascii="Consolas" w:hAnsi="Consolas" w:eastAsia="Microsoft JhengHei" w:cs="Consolas"/>
-        </w:rPr>
-        <w:t xml:space="preserve">UI 按鈕：請點擊 </w:t>
-      </w:r>
-      <w:r>
-        <w:rPr>
-          <w:rFonts w:ascii="Consolas" w:hAnsi="Consolas" w:eastAsia="Microsoft JhengHei" w:cs="Consolas"/>
           <w:b/>
           <w:bCs/>
-          <w:shd w:fill="E2E8F0" w:color="auto" w:val="clear"/>
-        </w:rPr>
-        <w:t xml:space="preserve">【設定】</w:t>
-      </w:r>
-      <w:r>
-        <w:rPr>
-          <w:rFonts w:ascii="Consolas" w:hAnsi="Consolas" w:eastAsia="Microsoft JhengHei" w:cs="Consolas"/>
-        </w:rPr>
-        <w:t xml:space="preserve"> &gt; </w:t>
-      </w:r>
-      <w:r>
-        <w:rPr>
-          <w:rFonts w:ascii="Consolas" w:hAnsi="Consolas" w:eastAsia="Microsoft JhengHei" w:cs="Consolas"/>
-          <w:b/>
-          <w:bCs/>
-          <w:shd w:fill="E2E8F0" w:color="auto" w:val="clear"/>
-        </w:rPr>
-        <w:t xml:space="preserve">【進階選項】</w:t>
-      </w:r>
-      <w:r>
-        <w:rPr>
-          <w:rFonts w:ascii="Consolas" w:hAnsi="Consolas" w:eastAsia="Microsoft JhengHei" w:cs="Consolas"/>
-        </w:rPr>
-        <w:t xml:space="preserve"> 進行調整。</w:t>
+        </w:rPr>
+        <w:t xml:space="preserve">智慧連結 (Smart Links)</w:t>
+      </w:r>
+      <w:r>
+        <w:rPr>
+          <w:rFonts w:ascii="Consolas" w:hAnsi="Consolas" w:eastAsia="Microsoft JhengHei" w:cs="Consolas"/>
+        </w:rPr>
+        <w:t xml:space="preserve">：</w:t>
+      </w:r>
+      <w:r>
+        <w:rPr>
+          <w:rFonts w:ascii="Consolas" w:hAnsi="Consolas" w:eastAsia="Microsoft JhengHei" w:cs="Consolas"/>
+          <w:color w:val="2563EB"/>
+          <w:u w:val="single" w:color="2563EB"/>
+        </w:rPr>
+        <w:t xml:space="preserve">GitHub專案</w:t>
+      </w:r>
+      <w:r>
+        <w:rPr>
+          <w:rFonts w:ascii="Consolas" w:hAnsi="Consolas" w:eastAsia="Microsoft JhengHei" w:cs="Consolas"/>
+          <w:sz w:val="4"/>
+          <w:szCs w:val="4"/>
+        </w:rPr>
+        <w:t xml:space="preserve"> </w:t>
+      </w:r>
+      <w:r>
+        <w:drawing>
+          <wp:inline distT="0" distB="0" distL="0" distR="0">
+            <wp:extent cx="428625" cy="428625"/>
+            <wp:effectExtent t="0" r="0" b="0" l="0"/>
+            <wp:docPr id="1" name="" descr="" title=""/>
+            <wp:cNvGraphicFramePr>
+              <a:graphicFrameLocks xmlns:a="http://schemas.openxmlformats.org/drawingml/2006/main" noChangeAspect="1"/>
+            </wp:cNvGraphicFramePr>
+            <a:graphic xmlns:a="http://schemas.openxmlformats.org/drawingml/2006/main">
+              <a:graphicData uri="http://schemas.openxmlformats.org/drawingml/2006/picture">
+                <pic:pic xmlns:pic="http://schemas.openxmlformats.org/drawingml/2006/picture">
+                  <pic:nvPicPr>
+                    <pic:cNvPr id="0" name="" descr=""/>
+                    <pic:cNvPicPr>
+                      <a:picLocks noChangeAspect="1" noChangeArrowheads="1"/>
+                    </pic:cNvPicPr>
+                  </pic:nvPicPr>
+                  <pic:blipFill>
+                    <a:blip r:embed="rId8" cstate="none"/>
+                    <a:srcRect/>
+                    <a:stretch>
+                      <a:fillRect/>
+                    </a:stretch>
+                  </pic:blipFill>
+                  <pic:spPr bwMode="auto">
+                    <a:xfrm>
+                      <a:off x="0" y="0"/>
+                      <a:ext cx="428625" cy="428625"/>
+                    </a:xfrm>
+                    <a:prstGeom prst="rect">
+                      <a:avLst/>
+                    </a:prstGeom>
+                  </pic:spPr>
+                </pic:pic>
+              </a:graphicData>
+            </a:graphic>
+          </wp:inline>
+        </w:drawing>
+      </w:r>
+      <w:r>
+        <w:rPr>
+          <w:rFonts w:ascii="Consolas" w:hAnsi="Consolas" w:eastAsia="Microsoft JhengHei" w:cs="Consolas"/>
+          <w:sz w:val="4"/>
+          <w:szCs w:val="4"/>
+        </w:rPr>
+        <w:t xml:space="preserve"> </w:t>
+      </w:r>
+      <w:r>
+        <w:rPr>
+          <w:rFonts w:ascii="Consolas" w:hAnsi="Consolas" w:eastAsia="Microsoft JhengHei" w:cs="Consolas"/>
+        </w:rPr>
+        <w:t xml:space="preserve"> 會自動在 Word 中生成 QR Code。</w:t>
       </w:r>
     </w:p>
     <w:p>
@@ -384,67 +601,37 @@
         <w:rPr>
           <w:rFonts w:ascii="Consolas" w:hAnsi="Consolas" w:eastAsia="Microsoft JhengHei" w:cs="Consolas"/>
         </w:rPr>
-        <w:t xml:space="preserve">快捷鍵：按下 </w:t>
-      </w:r>
-      <w:r>
-        <w:rPr>
-          <w:rFonts w:ascii="Consolas" w:hAnsi="Consolas" w:eastAsia="Microsoft JhengHei" w:cs="Consolas"/>
-          <w:sz w:val="20"/>
-          <w:szCs w:val="20"/>
-          <w:shd w:fill="F8FAFC" w:color="auto" w:val="clear"/>
-        </w:rPr>
-        <w:t xml:space="preserve">[Ctrl]</w:t>
-      </w:r>
-      <w:r>
-        <w:rPr>
-          <w:rFonts w:ascii="Consolas" w:hAnsi="Consolas" w:eastAsia="Microsoft JhengHei" w:cs="Consolas"/>
-        </w:rPr>
-        <w:t xml:space="preserve"> + </w:t>
-      </w:r>
-      <w:r>
-        <w:rPr>
-          <w:rFonts w:ascii="Consolas" w:hAnsi="Consolas" w:eastAsia="Microsoft JhengHei" w:cs="Consolas"/>
-          <w:sz w:val="20"/>
-          <w:szCs w:val="20"/>
-          <w:shd w:fill="F8FAFC" w:color="auto" w:val="clear"/>
-        </w:rPr>
-        <w:t xml:space="preserve">[S]</w:t>
-      </w:r>
-      <w:r>
-        <w:rPr>
-          <w:rFonts w:ascii="Consolas" w:hAnsi="Consolas" w:eastAsia="Microsoft JhengHei" w:cs="Consolas"/>
-        </w:rPr>
-        <w:t xml:space="preserve"> 可以儲存檔案，或使用 </w:t>
-      </w:r>
-      <w:r>
-        <w:rPr>
-          <w:rFonts w:ascii="Consolas" w:hAnsi="Consolas" w:eastAsia="Microsoft JhengHei" w:cs="Consolas"/>
-          <w:sz w:val="20"/>
-          <w:szCs w:val="20"/>
-          <w:shd w:fill="F8FAFC" w:color="auto" w:val="clear"/>
-        </w:rPr>
-        <w:t xml:space="preserve">[Cmd]</w:t>
-      </w:r>
-      <w:r>
-        <w:rPr>
-          <w:rFonts w:ascii="Consolas" w:hAnsi="Consolas" w:eastAsia="Microsoft JhengHei" w:cs="Consolas"/>
-        </w:rPr>
-        <w:t xml:space="preserve"> + </w:t>
-      </w:r>
-      <w:r>
-        <w:rPr>
-          <w:rFonts w:ascii="Consolas" w:hAnsi="Consolas" w:eastAsia="Microsoft JhengHei" w:cs="Consolas"/>
-          <w:sz w:val="20"/>
-          <w:szCs w:val="20"/>
-          <w:shd w:fill="F8FAFC" w:color="auto" w:val="clear"/>
-        </w:rPr>
-        <w:t xml:space="preserve">[P]</w:t>
-      </w:r>
-      <w:r>
-        <w:rPr>
-          <w:rFonts w:ascii="Consolas" w:hAnsi="Consolas" w:eastAsia="Microsoft JhengHei" w:cs="Consolas"/>
-        </w:rPr>
-        <w:t xml:space="preserve"> 列印。</w:t>
+        <w:t xml:space="preserve">UI 按鈕：請點擊 </w:t>
+      </w:r>
+      <w:r>
+        <w:rPr>
+          <w:rFonts w:ascii="Consolas" w:hAnsi="Consolas" w:eastAsia="Microsoft JhengHei" w:cs="Consolas"/>
+          <w:b/>
+          <w:bCs/>
+          <w:shd w:fill="E2E8F0" w:color="auto" w:val="clear"/>
+        </w:rPr>
+        <w:t xml:space="preserve">【設定】</w:t>
+      </w:r>
+      <w:r>
+        <w:rPr>
+          <w:rFonts w:ascii="Consolas" w:hAnsi="Consolas" w:eastAsia="Microsoft JhengHei" w:cs="Consolas"/>
+        </w:rPr>
+        <w:t xml:space="preserve"> &gt; </w:t>
+      </w:r>
+      <w:r>
+        <w:rPr>
+          <w:rFonts w:ascii="Consolas" w:hAnsi="Consolas" w:eastAsia="Microsoft JhengHei" w:cs="Consolas"/>
+          <w:b/>
+          <w:bCs/>
+          <w:shd w:fill="E2E8F0" w:color="auto" w:val="clear"/>
+        </w:rPr>
+        <w:t xml:space="preserve">【進階選項】</w:t>
+      </w:r>
+      <w:r>
+        <w:rPr>
+          <w:rFonts w:ascii="Consolas" w:hAnsi="Consolas" w:eastAsia="Microsoft JhengHei" w:cs="Consolas"/>
+        </w:rPr>
+        <w:t xml:space="preserve"> 進行調整。</w:t>
       </w:r>
     </w:p>
     <w:p>
@@ -460,6 +647,82 @@
         <w:rPr>
           <w:rFonts w:ascii="Consolas" w:hAnsi="Consolas" w:eastAsia="Microsoft JhengHei" w:cs="Consolas"/>
         </w:rPr>
+        <w:t xml:space="preserve">快捷鍵：按下 </w:t>
+      </w:r>
+      <w:r>
+        <w:rPr>
+          <w:rFonts w:ascii="Consolas" w:hAnsi="Consolas" w:eastAsia="Microsoft JhengHei" w:cs="Consolas"/>
+          <w:sz w:val="20"/>
+          <w:szCs w:val="20"/>
+          <w:shd w:fill="F8FAFC" w:color="auto" w:val="clear"/>
+        </w:rPr>
+        <w:t xml:space="preserve">[Ctrl]</w:t>
+      </w:r>
+      <w:r>
+        <w:rPr>
+          <w:rFonts w:ascii="Consolas" w:hAnsi="Consolas" w:eastAsia="Microsoft JhengHei" w:cs="Consolas"/>
+        </w:rPr>
+        <w:t xml:space="preserve"> + </w:t>
+      </w:r>
+      <w:r>
+        <w:rPr>
+          <w:rFonts w:ascii="Consolas" w:hAnsi="Consolas" w:eastAsia="Microsoft JhengHei" w:cs="Consolas"/>
+          <w:sz w:val="20"/>
+          <w:szCs w:val="20"/>
+          <w:shd w:fill="F8FAFC" w:color="auto" w:val="clear"/>
+        </w:rPr>
+        <w:t xml:space="preserve">[S]</w:t>
+      </w:r>
+      <w:r>
+        <w:rPr>
+          <w:rFonts w:ascii="Consolas" w:hAnsi="Consolas" w:eastAsia="Microsoft JhengHei" w:cs="Consolas"/>
+        </w:rPr>
+        <w:t xml:space="preserve"> 可以儲存檔案，或使用 </w:t>
+      </w:r>
+      <w:r>
+        <w:rPr>
+          <w:rFonts w:ascii="Consolas" w:hAnsi="Consolas" w:eastAsia="Microsoft JhengHei" w:cs="Consolas"/>
+          <w:sz w:val="20"/>
+          <w:szCs w:val="20"/>
+          <w:shd w:fill="F8FAFC" w:color="auto" w:val="clear"/>
+        </w:rPr>
+        <w:t xml:space="preserve">[Cmd]</w:t>
+      </w:r>
+      <w:r>
+        <w:rPr>
+          <w:rFonts w:ascii="Consolas" w:hAnsi="Consolas" w:eastAsia="Microsoft JhengHei" w:cs="Consolas"/>
+        </w:rPr>
+        <w:t xml:space="preserve"> + </w:t>
+      </w:r>
+      <w:r>
+        <w:rPr>
+          <w:rFonts w:ascii="Consolas" w:hAnsi="Consolas" w:eastAsia="Microsoft JhengHei" w:cs="Consolas"/>
+          <w:sz w:val="20"/>
+          <w:szCs w:val="20"/>
+          <w:shd w:fill="F8FAFC" w:color="auto" w:val="clear"/>
+        </w:rPr>
+        <w:t xml:space="preserve">[P]</w:t>
+      </w:r>
+      <w:r>
+        <w:rPr>
+          <w:rFonts w:ascii="Consolas" w:hAnsi="Consolas" w:eastAsia="Microsoft JhengHei" w:cs="Consolas"/>
+        </w:rPr>
+        <w:t xml:space="preserve"> 列印。</w:t>
+      </w:r>
+    </w:p>
+    <w:p>
+      <w:pPr>
+        <w:pStyle w:val="ListParagraph"/>
+        <w:numPr>
+          <w:ilvl w:val="0"/>
+          <w:numId w:val="1"/>
+        </w:numPr>
+        <w:spacing w:before="120" w:after="120"/>
+      </w:pPr>
+      <w:r>
+        <w:rPr>
+          <w:rFonts w:ascii="Consolas" w:hAnsi="Consolas" w:eastAsia="Microsoft JhengHei" w:cs="Consolas"/>
+        </w:rPr>
         <w:t xml:space="preserve">書籍/專案：參考</w:t>
       </w:r>
       <w:r>
@@ -508,8 +771,99 @@
         <w:rPr>
           <w:rFonts w:ascii="Consolas" w:hAnsi="Consolas" w:eastAsia="Microsoft JhengHei" w:cs="Consolas"/>
         </w:rPr>
-        <w:t xml:space="preserve">3. 角色對話框展示 (左右對齊效果)</w:t>
-      </w:r>
+        <w:t xml:space="preserve">3. 角色對話框展示 (多元對齊效果)</w:t>
+      </w:r>
+    </w:p>
+    <w:p>
+      <w:pPr>
+        <w:pBdr>
+          <w:top w:val="double" w:color="404040" w:space="10"/>
+          <w:bottom w:val="double" w:color="404040" w:space="10"/>
+          <w:left w:val="double" w:color="404040" w:space="10"/>
+          <w:right w:val="double" w:color="404040" w:space="10"/>
+        </w:pBdr>
+        <w:shd w:fill="F8FAFC"/>
+        <w:spacing w:before="400" w:after="400" w:line="276"/>
+        <w:ind w:left="720" w:right="720"/>
+        <w:jc w:val="center"/>
+      </w:pPr>
+      <w:r>
+        <w:rPr>
+          <w:rFonts w:ascii="Consolas" w:hAnsi="Consolas" w:eastAsia="Microsoft JhengHei" w:cs="Consolas"/>
+          <w:b/>
+          <w:bCs/>
+          <w:sz w:val="18"/>
+          <w:szCs w:val="18"/>
+        </w:rPr>
+        <w:t xml:space="preserve">系統:</w:t>
+      </w:r>
+      <w:r>
+        <w:br/>
+        <w:t xml:space="preserve"/>
+      </w:r>
+      <w:r>
+        <w:rPr>
+          <w:rFonts w:ascii="Consolas" w:hAnsi="Consolas" w:eastAsia="Microsoft JhengHei" w:cs="Consolas"/>
+        </w:rPr>
+        <w:t xml:space="preserve">這是一個「置中」的對話框，適合用來顯示系統訊息或旁白說明。</w:t>
+      </w:r>
+    </w:p>
+    <w:p>
+      <w:pPr>
+        <w:spacing w:before="0" w:after="0"/>
+      </w:pPr>
+    </w:p>
+    <w:p>
+      <w:pPr>
+        <w:pBdr>
+          <w:top w:val="dotted" w:color="404040" w:space="10"/>
+          <w:bottom w:val="dotted" w:color="404040" w:space="10"/>
+          <w:left w:val="dotted" w:color="404040" w:space="10"/>
+          <w:right w:val="dotted" w:color="404040" w:space="10"/>
+        </w:pBdr>
+        <w:shd w:fill="F2F2F2"/>
+        <w:spacing w:before="400" w:after="400" w:line="276"/>
+        <w:ind w:right="1440"/>
+        <w:jc w:val="left"/>
+      </w:pPr>
+      <w:r>
+        <w:rPr>
+          <w:rFonts w:ascii="Consolas" w:hAnsi="Consolas" w:eastAsia="Microsoft JhengHei" w:cs="Consolas"/>
+          <w:b/>
+          <w:bCs/>
+          <w:sz w:val="18"/>
+          <w:szCs w:val="18"/>
+        </w:rPr>
+        <w:t xml:space="preserve">Gemini:</w:t>
+      </w:r>
+      <w:r>
+        <w:br/>
+        <w:t xml:space="preserve"/>
+      </w:r>
+      <w:r>
+        <w:rPr>
+          <w:rFonts w:ascii="Consolas" w:hAnsi="Consolas" w:eastAsia="Microsoft JhengHei" w:cs="Consolas"/>
+        </w:rPr>
+        <w:t xml:space="preserve">嘿！我是 Gemini。這是一個「左側」對話框，我使用了 </w:t>
+      </w:r>
+      <w:r>
+        <w:rPr>
+          <w:rFonts w:ascii="Consolas" w:hAnsi="Consolas" w:eastAsia="Microsoft JhengHei" w:cs="Consolas"/>
+          <w:shd w:fill="F1F5F9" w:color="auto" w:val="clear"/>
+        </w:rPr>
+        <w:t xml:space="preserve">"::</w:t>
+      </w:r>
+      <w:r>
+        <w:rPr>
+          <w:rFonts w:ascii="Consolas" w:hAnsi="Consolas" w:eastAsia="Microsoft JhengHei" w:cs="Consolas"/>
+        </w:rPr>
+        <w:t xml:space="preserve"> 語法。你可以自定義任何角色名稱！</w:t>
+      </w:r>
+    </w:p>
+    <w:p>
+      <w:pPr>
+        <w:spacing w:before="0" w:after="0"/>
+      </w:pPr>
     </w:p>
     <w:p>
       <w:pPr>
@@ -520,7 +874,7 @@
           <w:right w:val="dashed" w:color="404040" w:space="10"/>
         </w:pBdr>
         <w:shd w:fill="FFFFFF"/>
-        <w:spacing w:before="300" w:after="300"/>
+        <w:spacing w:before="400" w:after="400" w:line="276"/>
         <w:ind w:left="1440"/>
         <w:jc w:val="right"/>
       </w:pPr>
@@ -532,7 +886,7 @@
           <w:sz w:val="18"/>
           <w:szCs w:val="18"/>
         </w:rPr>
-        <w:t xml:space="preserve">User:</w:t>
+        <w:t xml:space="preserve">讀者:</w:t>
       </w:r>
       <w:r>
         <w:br/>
@@ -542,76 +896,26 @@
         <w:rPr>
           <w:rFonts w:ascii="Consolas" w:hAnsi="Consolas" w:eastAsia="Microsoft JhengHei" w:cs="Consolas"/>
         </w:rPr>
-        <w:t xml:space="preserve">嘿 Gemini，請幫我示範一下這個 APP 的對話框排版效果。</w:t>
-      </w:r>
-    </w:p>
-    <w:p>
-      <w:pPr>
-        <w:pBdr>
-          <w:top w:val="dotted" w:color="404040" w:space="10"/>
-          <w:bottom w:val="dotted" w:color="404040" w:space="10"/>
-          <w:left w:val="dotted" w:color="404040" w:space="10"/>
-          <w:right w:val="dotted" w:color="404040" w:space="10"/>
-        </w:pBdr>
-        <w:shd w:fill="F2F2F2"/>
-        <w:spacing w:before="300" w:after="300"/>
-        <w:ind w:right="1440"/>
-        <w:jc w:val="left"/>
-      </w:pPr>
-      <w:r>
-        <w:rPr>
-          <w:rFonts w:ascii="Consolas" w:hAnsi="Consolas" w:eastAsia="Microsoft JhengHei" w:cs="Consolas"/>
-          <w:b/>
-          <w:bCs/>
-          <w:sz w:val="18"/>
-          <w:szCs w:val="18"/>
-        </w:rPr>
-        <w:t xml:space="preserve">AI:</w:t>
-      </w:r>
-      <w:r>
-        <w:br/>
-        <w:t xml:space="preserve"/>
-      </w:r>
-      <w:r>
-        <w:rPr>
-          <w:rFonts w:ascii="Consolas" w:hAnsi="Consolas" w:eastAsia="Microsoft JhengHei" w:cs="Consolas"/>
-        </w:rPr>
-        <w:t xml:space="preserve">沒問題！在這個系統中，User 的對話會靠右側顯示，並使用虛線邊框；而 AI 的回覆則會靠左側顯示，搭配點狀邊框與淺灰色背景。這種排版非常適合技術書籍中的「情境模擬」或「問答環節」。</w:t>
-      </w:r>
-    </w:p>
-    <w:p>
-      <w:pPr>
-        <w:pBdr>
-          <w:top w:val="dashed" w:color="404040" w:space="10"/>
-          <w:bottom w:val="dashed" w:color="404040" w:space="10"/>
-          <w:left w:val="dashed" w:color="404040" w:space="10"/>
-          <w:right w:val="dashed" w:color="404040" w:space="10"/>
-        </w:pBdr>
-        <w:shd w:fill="FFFFFF"/>
-        <w:spacing w:before="300" w:after="300"/>
-        <w:ind w:left="1440"/>
-        <w:jc w:val="right"/>
-      </w:pPr>
-      <w:r>
-        <w:rPr>
-          <w:rFonts w:ascii="Consolas" w:hAnsi="Consolas" w:eastAsia="Microsoft JhengHei" w:cs="Consolas"/>
-          <w:b/>
-          <w:bCs/>
-          <w:sz w:val="18"/>
-          <w:szCs w:val="18"/>
-        </w:rPr>
-        <w:t xml:space="preserve">User:</w:t>
-      </w:r>
-      <w:r>
-        <w:br/>
-        <w:t xml:space="preserve"/>
-      </w:r>
-      <w:r>
-        <w:rPr>
-          <w:rFonts w:ascii="Consolas" w:hAnsi="Consolas" w:eastAsia="Microsoft JhengHei" w:cs="Consolas"/>
-        </w:rPr>
-        <w:t xml:space="preserve">原來阿！</w:t>
-      </w:r>
+        <w:t xml:space="preserve">哇！這看起來很棒。我使用的是 </w:t>
+      </w:r>
+      <w:r>
+        <w:rPr>
+          <w:rFonts w:ascii="Consolas" w:hAnsi="Consolas" w:eastAsia="Microsoft JhengHei" w:cs="Consolas"/>
+          <w:shd w:fill="F1F5F9" w:color="auto" w:val="clear"/>
+        </w:rPr>
+        <w:t xml:space="preserve">::"</w:t>
+      </w:r>
+      <w:r>
+        <w:rPr>
+          <w:rFonts w:ascii="Consolas" w:hAnsi="Consolas" w:eastAsia="Microsoft JhengHei" w:cs="Consolas"/>
+        </w:rPr>
+        <w:t xml:space="preserve"> 語法，所以我的對話會靠右對齊。</w:t>
+      </w:r>
+    </w:p>
+    <w:p>
+      <w:pPr>
+        <w:spacing w:before="0" w:after="0"/>
+      </w:pPr>
     </w:p>
     <w:p>
       <w:pPr>
@@ -635,126 +939,1378 @@
     </w:p>
     <w:p>
       <w:pPr>
+        <w:pStyle w:val="Heading3"/>
+        <w:spacing w:before="300" w:after="150"/>
+      </w:pPr>
+      <w:r>
+        <w:rPr>
+          <w:rFonts w:ascii="Consolas" w:hAnsi="Consolas" w:eastAsia="Microsoft JhengHei" w:cs="Consolas"/>
+        </w:rPr>
+        <w:t xml:space="preserve">4.1 預設樣式 (顯示行號)</w:t>
+      </w:r>
+    </w:p>
+    <w:p>
+      <w:pPr>
         <w:spacing w:before="200" w:after="200"/>
-        <w:jc w:val="both"/>
-      </w:pPr>
-      <w:r>
-        <w:rPr>
-          <w:rFonts w:ascii="Consolas" w:hAnsi="Consolas" w:eastAsia="Microsoft JhengHei" w:cs="Consolas"/>
-        </w:rPr>
-        <w:t xml:space="preserve">下面展示的是標準的程式碼區塊，匯出至 Word 時會自動加上細邊框、淺灰背景，並使用等寬字體 (Consolas)。</w:t>
-      </w:r>
-    </w:p>
-    <w:p>
-      <w:pPr>
-        <w:pBdr>
-          <w:top w:val="single" w:color="BFBFBF" w:sz="6" w:space="10"/>
-          <w:bottom w:val="single" w:color="BFBFBF" w:sz="6" w:space="10"/>
-          <w:left w:val="single" w:color="BFBFBF" w:sz="6" w:space="10"/>
-          <w:right w:val="single" w:color="BFBFBF" w:sz="6" w:space="10"/>
-        </w:pBdr>
-        <w:shd w:fill="F1F5F9"/>
-        <w:spacing w:before="400" w:after="400" w:line="240"/>
-        <w:ind w:left="400" w:right="400"/>
-      </w:pPr>
-      <w:r>
-        <w:rPr>
-          <w:rFonts w:ascii="Consolas" w:hAnsi="Consolas" w:eastAsia="Microsoft JhengHei" w:cs="Consolas"/>
-          <w:sz w:val="18"/>
-          <w:szCs w:val="18"/>
-        </w:rPr>
-        <w:t xml:space="preserve">interface BookConfig {</w:t>
-      </w:r>
-      <w:r>
-        <w:rPr>
-          <w:rFonts w:ascii="Consolas" w:hAnsi="Consolas" w:eastAsia="Microsoft JhengHei" w:cs="Consolas"/>
-          <w:sz w:val="18"/>
-          <w:szCs w:val="18"/>
-        </w:rPr>
-        <w:br/>
-        <w:t xml:space="preserve">  title: string;</w:t>
-      </w:r>
-      <w:r>
-        <w:rPr>
-          <w:rFonts w:ascii="Consolas" w:hAnsi="Consolas" w:eastAsia="Microsoft JhengHei" w:cs="Consolas"/>
-          <w:sz w:val="18"/>
-          <w:szCs w:val="18"/>
-        </w:rPr>
-        <w:br/>
-        <w:t xml:space="preserve">  author: string;</w:t>
-      </w:r>
-      <w:r>
-        <w:rPr>
-          <w:rFonts w:ascii="Consolas" w:hAnsi="Consolas" w:eastAsia="Microsoft JhengHei" w:cs="Consolas"/>
-          <w:sz w:val="18"/>
-          <w:szCs w:val="18"/>
-        </w:rPr>
-        <w:br/>
-        <w:t xml:space="preserve">  publishDate: Date;</w:t>
-      </w:r>
-      <w:r>
-        <w:rPr>
-          <w:rFonts w:ascii="Consolas" w:hAnsi="Consolas" w:eastAsia="Microsoft JhengHei" w:cs="Consolas"/>
-          <w:sz w:val="18"/>
-          <w:szCs w:val="18"/>
-        </w:rPr>
-        <w:br/>
-        <w:t xml:space="preserve">}</w:t>
-      </w:r>
-      <w:r>
-        <w:rPr>
-          <w:rFonts w:ascii="Consolas" w:hAnsi="Consolas" w:eastAsia="Microsoft JhengHei" w:cs="Consolas"/>
-          <w:sz w:val="18"/>
-          <w:szCs w:val="18"/>
-        </w:rPr>
-        <w:br/>
-        <w:t xml:space="preserve"/>
-      </w:r>
-      <w:r>
-        <w:rPr>
-          <w:rFonts w:ascii="Consolas" w:hAnsi="Consolas" w:eastAsia="Microsoft JhengHei" w:cs="Consolas"/>
-          <w:sz w:val="18"/>
-          <w:szCs w:val="18"/>
-        </w:rPr>
-        <w:br/>
-        <w:t xml:space="preserve">const myBook: BookConfig = {</w:t>
-      </w:r>
-      <w:r>
-        <w:rPr>
-          <w:rFonts w:ascii="Consolas" w:hAnsi="Consolas" w:eastAsia="Microsoft JhengHei" w:cs="Consolas"/>
-          <w:sz w:val="18"/>
-          <w:szCs w:val="18"/>
-        </w:rPr>
-        <w:br/>
-        <w:t xml:space="preserve">  title: "Vibe Coding 實戰指南",</w:t>
-      </w:r>
-      <w:r>
-        <w:rPr>
-          <w:rFonts w:ascii="Consolas" w:hAnsi="Consolas" w:eastAsia="Microsoft JhengHei" w:cs="Consolas"/>
-          <w:sz w:val="18"/>
-          <w:szCs w:val="18"/>
-        </w:rPr>
-        <w:br/>
-        <w:t xml:space="preserve">  author: "ChiYu",</w:t>
-      </w:r>
-      <w:r>
-        <w:rPr>
-          <w:rFonts w:ascii="Consolas" w:hAnsi="Consolas" w:eastAsia="Microsoft JhengHei" w:cs="Consolas"/>
-          <w:sz w:val="18"/>
-          <w:szCs w:val="18"/>
-        </w:rPr>
-        <w:br/>
-        <w:t xml:space="preserve">  publishDate: new Date()</w:t>
-      </w:r>
-      <w:r>
-        <w:rPr>
-          <w:rFonts w:ascii="Consolas" w:hAnsi="Consolas" w:eastAsia="Microsoft JhengHei" w:cs="Consolas"/>
-          <w:sz w:val="18"/>
-          <w:szCs w:val="18"/>
-        </w:rPr>
-        <w:br/>
-        <w:t xml:space="preserve">};</w:t>
-      </w:r>
+      </w:pPr>
+      <w:r>
+        <w:rPr>
+          <w:rFonts w:ascii="Consolas" w:hAnsi="Consolas" w:eastAsia="Microsoft JhengHei" w:cs="Consolas"/>
+        </w:rPr>
+        <w:t xml:space="preserve">這是最常用的形式，適合講解多行程式碼，右上角會自動顯示語言名稱：</w:t>
+      </w:r>
+    </w:p>
+    <w:tbl>
+      <w:tblPr>
+        <w:tblW w:type="dxa" w:w="6759"/>
+        <w:tblBorders>
+          <w:top w:val="single" w:color="BFBFBF" w:sz="6"/>
+          <w:left w:val="single" w:color="BFBFBF" w:sz="6"/>
+          <w:bottom w:val="single" w:color="BFBFBF" w:sz="6"/>
+          <w:right w:val="single" w:color="BFBFBF" w:sz="6"/>
+          <w:insideH w:val="none"/>
+          <w:insideV w:val="none"/>
+        </w:tblBorders>
+        <w:tblCellMar>
+          <w:top w:type="dxa" w:w="0"/>
+          <w:left w:type="dxa" w:w="0"/>
+          <w:bottom w:type="dxa" w:w="0"/>
+          <w:right w:type="dxa" w:w="0"/>
+        </w:tblCellMar>
+      </w:tblPr>
+      <w:tblGrid>
+        <w:gridCol w:w="100"/>
+        <w:gridCol w:w="100"/>
+      </w:tblGrid>
+      <w:tr>
+        <w:tc>
+          <w:tcPr>
+            <w:gridSpan w:val="2"/>
+            <w:shd w:fill="E2E8F0"/>
+          </w:tcPr>
+          <w:p>
+            <w:pPr>
+              <w:spacing w:before="60" w:after="60"/>
+              <w:jc w:val="right"/>
+            </w:pPr>
+            <w:r>
+              <w:rPr>
+                <w:rFonts w:ascii="Consolas" w:cs="Consolas" w:eastAsia="Consolas" w:hAnsi="Consolas"/>
+                <w:b/>
+                <w:bCs/>
+                <w:color w:val="64748B"/>
+                <w:sz w:val="16"/>
+                <w:szCs w:val="16"/>
+              </w:rPr>
+              <w:t xml:space="preserve">TYPESCRIPT</w:t>
+            </w:r>
+          </w:p>
+        </w:tc>
+      </w:tr>
+      <w:tr>
+        <w:trPr>
+          <w:trHeight w:val="240" w:hRule="atLeast"/>
+        </w:trPr>
+        <w:tc>
+          <w:tcPr>
+            <w:tcW w:type="dxa" w:w="450"/>
+            <w:shd w:fill="F1F5F9"/>
+          </w:tcPr>
+          <w:p>
+            <w:pPr>
+              <w:spacing w:before="0" w:after="0" w:line="240"/>
+            </w:pPr>
+            <w:r>
+              <w:rPr>
+                <w:sz w:val="2"/>
+                <w:szCs w:val="2"/>
+              </w:rPr>
+              <w:t xml:space="preserve"> </w:t>
+            </w:r>
+          </w:p>
+        </w:tc>
+        <w:tc>
+          <w:tcPr>
+            <w:tcW w:type="dxa" w:w="6309"/>
+            <w:shd w:fill="F1F5F9"/>
+          </w:tcPr>
+          <w:p>
+            <w:pPr>
+              <w:spacing w:before="0" w:after="0" w:line="240"/>
+            </w:pPr>
+            <w:r>
+              <w:rPr>
+                <w:sz w:val="2"/>
+                <w:szCs w:val="2"/>
+              </w:rPr>
+              <w:t xml:space="preserve"> </w:t>
+            </w:r>
+          </w:p>
+        </w:tc>
+      </w:tr>
+      <w:tr>
+        <w:tc>
+          <w:tcPr>
+            <w:tcW w:type="dxa" w:w="450"/>
+            <w:shd w:fill="F1F5F9"/>
+            <w:tcMar>
+              <w:left w:type="dxa" w:w="80"/>
+              <w:right w:type="dxa" w:w="80"/>
+            </w:tcMar>
+            <w:vAlign w:val="top"/>
+          </w:tcPr>
+          <w:p>
+            <w:pPr>
+              <w:spacing w:before="0" w:after="0" w:line="240"/>
+              <w:jc w:val="right"/>
+            </w:pPr>
+            <w:r>
+              <w:rPr>
+                <w:rFonts w:ascii="Consolas" w:cs="Consolas" w:eastAsia="Consolas" w:hAnsi="Consolas"/>
+                <w:color w:val="94A3B8"/>
+                <w:sz w:val="18"/>
+                <w:szCs w:val="18"/>
+              </w:rPr>
+              <w:t xml:space="preserve">1</w:t>
+            </w:r>
+          </w:p>
+        </w:tc>
+        <w:tc>
+          <w:tcPr>
+            <w:tcW w:type="dxa" w:w="6309"/>
+            <w:shd w:fill="F1F5F9"/>
+            <w:vAlign w:val="top"/>
+          </w:tcPr>
+          <w:p>
+            <w:pPr>
+              <w:spacing w:before="0" w:after="0" w:line="240"/>
+              <w:ind w:left="120"/>
+            </w:pPr>
+            <w:r>
+              <w:rPr>
+                <w:rFonts w:ascii="Consolas" w:hAnsi="Consolas" w:eastAsia="Microsoft JhengHei" w:cs="Consolas"/>
+                <w:sz w:val="18"/>
+                <w:szCs w:val="18"/>
+              </w:rPr>
+              <w:t xml:space="preserve">interface BookConfig {</w:t>
+            </w:r>
+          </w:p>
+        </w:tc>
+      </w:tr>
+      <w:tr>
+        <w:tc>
+          <w:tcPr>
+            <w:tcW w:type="dxa" w:w="450"/>
+            <w:shd w:fill="F1F5F9"/>
+            <w:tcMar>
+              <w:left w:type="dxa" w:w="80"/>
+              <w:right w:type="dxa" w:w="80"/>
+            </w:tcMar>
+            <w:vAlign w:val="top"/>
+          </w:tcPr>
+          <w:p>
+            <w:pPr>
+              <w:spacing w:before="0" w:after="0" w:line="240"/>
+              <w:jc w:val="right"/>
+            </w:pPr>
+            <w:r>
+              <w:rPr>
+                <w:rFonts w:ascii="Consolas" w:cs="Consolas" w:eastAsia="Consolas" w:hAnsi="Consolas"/>
+                <w:color w:val="94A3B8"/>
+                <w:sz w:val="18"/>
+                <w:szCs w:val="18"/>
+              </w:rPr>
+              <w:t xml:space="preserve">2</w:t>
+            </w:r>
+          </w:p>
+        </w:tc>
+        <w:tc>
+          <w:tcPr>
+            <w:tcW w:type="dxa" w:w="6309"/>
+            <w:shd w:fill="F1F5F9"/>
+            <w:vAlign w:val="top"/>
+          </w:tcPr>
+          <w:p>
+            <w:pPr>
+              <w:spacing w:before="0" w:after="0" w:line="240"/>
+              <w:ind w:left="120"/>
+            </w:pPr>
+            <w:r>
+              <w:rPr>
+                <w:rFonts w:ascii="Consolas" w:hAnsi="Consolas" w:eastAsia="Microsoft JhengHei" w:cs="Consolas"/>
+                <w:sz w:val="18"/>
+                <w:szCs w:val="18"/>
+              </w:rPr>
+              <w:t xml:space="preserve">  title: string;</w:t>
+            </w:r>
+          </w:p>
+        </w:tc>
+      </w:tr>
+      <w:tr>
+        <w:tc>
+          <w:tcPr>
+            <w:tcW w:type="dxa" w:w="450"/>
+            <w:shd w:fill="F1F5F9"/>
+            <w:tcMar>
+              <w:left w:type="dxa" w:w="80"/>
+              <w:right w:type="dxa" w:w="80"/>
+            </w:tcMar>
+            <w:vAlign w:val="top"/>
+          </w:tcPr>
+          <w:p>
+            <w:pPr>
+              <w:spacing w:before="0" w:after="0" w:line="240"/>
+              <w:jc w:val="right"/>
+            </w:pPr>
+            <w:r>
+              <w:rPr>
+                <w:rFonts w:ascii="Consolas" w:cs="Consolas" w:eastAsia="Consolas" w:hAnsi="Consolas"/>
+                <w:color w:val="94A3B8"/>
+                <w:sz w:val="18"/>
+                <w:szCs w:val="18"/>
+              </w:rPr>
+              <w:t xml:space="preserve">3</w:t>
+            </w:r>
+          </w:p>
+        </w:tc>
+        <w:tc>
+          <w:tcPr>
+            <w:tcW w:type="dxa" w:w="6309"/>
+            <w:shd w:fill="F1F5F9"/>
+            <w:vAlign w:val="top"/>
+          </w:tcPr>
+          <w:p>
+            <w:pPr>
+              <w:spacing w:before="0" w:after="0" w:line="240"/>
+              <w:ind w:left="120"/>
+            </w:pPr>
+            <w:r>
+              <w:rPr>
+                <w:rFonts w:ascii="Consolas" w:hAnsi="Consolas" w:eastAsia="Microsoft JhengHei" w:cs="Consolas"/>
+                <w:sz w:val="18"/>
+                <w:szCs w:val="18"/>
+              </w:rPr>
+              <w:t xml:space="preserve">  author: string;</w:t>
+            </w:r>
+          </w:p>
+        </w:tc>
+      </w:tr>
+      <w:tr>
+        <w:tc>
+          <w:tcPr>
+            <w:tcW w:type="dxa" w:w="450"/>
+            <w:shd w:fill="F1F5F9"/>
+            <w:tcMar>
+              <w:left w:type="dxa" w:w="80"/>
+              <w:right w:type="dxa" w:w="80"/>
+            </w:tcMar>
+            <w:vAlign w:val="top"/>
+          </w:tcPr>
+          <w:p>
+            <w:pPr>
+              <w:spacing w:before="0" w:after="0" w:line="240"/>
+              <w:jc w:val="right"/>
+            </w:pPr>
+            <w:r>
+              <w:rPr>
+                <w:rFonts w:ascii="Consolas" w:cs="Consolas" w:eastAsia="Consolas" w:hAnsi="Consolas"/>
+                <w:color w:val="94A3B8"/>
+                <w:sz w:val="18"/>
+                <w:szCs w:val="18"/>
+              </w:rPr>
+              <w:t xml:space="preserve">4</w:t>
+            </w:r>
+          </w:p>
+        </w:tc>
+        <w:tc>
+          <w:tcPr>
+            <w:tcW w:type="dxa" w:w="6309"/>
+            <w:shd w:fill="F1F5F9"/>
+            <w:vAlign w:val="top"/>
+          </w:tcPr>
+          <w:p>
+            <w:pPr>
+              <w:spacing w:before="0" w:after="0" w:line="240"/>
+              <w:ind w:left="120"/>
+            </w:pPr>
+            <w:r>
+              <w:rPr>
+                <w:rFonts w:ascii="Consolas" w:hAnsi="Consolas" w:eastAsia="Microsoft JhengHei" w:cs="Consolas"/>
+                <w:sz w:val="18"/>
+                <w:szCs w:val="18"/>
+              </w:rPr>
+              <w:t xml:space="preserve">  publishDate: Date;</w:t>
+            </w:r>
+          </w:p>
+        </w:tc>
+      </w:tr>
+      <w:tr>
+        <w:tc>
+          <w:tcPr>
+            <w:tcW w:type="dxa" w:w="450"/>
+            <w:shd w:fill="F1F5F9"/>
+            <w:tcMar>
+              <w:left w:type="dxa" w:w="80"/>
+              <w:right w:type="dxa" w:w="80"/>
+            </w:tcMar>
+            <w:vAlign w:val="top"/>
+          </w:tcPr>
+          <w:p>
+            <w:pPr>
+              <w:spacing w:before="0" w:after="0" w:line="240"/>
+              <w:jc w:val="right"/>
+            </w:pPr>
+            <w:r>
+              <w:rPr>
+                <w:rFonts w:ascii="Consolas" w:cs="Consolas" w:eastAsia="Consolas" w:hAnsi="Consolas"/>
+                <w:color w:val="94A3B8"/>
+                <w:sz w:val="18"/>
+                <w:szCs w:val="18"/>
+              </w:rPr>
+              <w:t xml:space="preserve">5</w:t>
+            </w:r>
+          </w:p>
+        </w:tc>
+        <w:tc>
+          <w:tcPr>
+            <w:tcW w:type="dxa" w:w="6309"/>
+            <w:shd w:fill="F1F5F9"/>
+            <w:vAlign w:val="top"/>
+          </w:tcPr>
+          <w:p>
+            <w:pPr>
+              <w:spacing w:before="0" w:after="0" w:line="240"/>
+              <w:ind w:left="120"/>
+            </w:pPr>
+            <w:r>
+              <w:rPr>
+                <w:rFonts w:ascii="Consolas" w:hAnsi="Consolas" w:eastAsia="Microsoft JhengHei" w:cs="Consolas"/>
+                <w:sz w:val="18"/>
+                <w:szCs w:val="18"/>
+              </w:rPr>
+              <w:t xml:space="preserve">}</w:t>
+            </w:r>
+          </w:p>
+        </w:tc>
+      </w:tr>
+      <w:tr>
+        <w:tc>
+          <w:tcPr>
+            <w:tcW w:type="dxa" w:w="450"/>
+            <w:shd w:fill="F1F5F9"/>
+            <w:tcMar>
+              <w:left w:type="dxa" w:w="80"/>
+              <w:right w:type="dxa" w:w="80"/>
+            </w:tcMar>
+            <w:vAlign w:val="top"/>
+          </w:tcPr>
+          <w:p>
+            <w:pPr>
+              <w:spacing w:before="0" w:after="0" w:line="240"/>
+              <w:jc w:val="right"/>
+            </w:pPr>
+            <w:r>
+              <w:rPr>
+                <w:rFonts w:ascii="Consolas" w:cs="Consolas" w:eastAsia="Consolas" w:hAnsi="Consolas"/>
+                <w:color w:val="94A3B8"/>
+                <w:sz w:val="18"/>
+                <w:szCs w:val="18"/>
+              </w:rPr>
+              <w:t xml:space="preserve">6</w:t>
+            </w:r>
+          </w:p>
+        </w:tc>
+        <w:tc>
+          <w:tcPr>
+            <w:tcW w:type="dxa" w:w="6309"/>
+            <w:shd w:fill="F1F5F9"/>
+            <w:vAlign w:val="top"/>
+          </w:tcPr>
+          <w:p>
+            <w:pPr>
+              <w:spacing w:before="0" w:after="0" w:line="240"/>
+              <w:ind w:left="120"/>
+            </w:pPr>
+            <w:r>
+              <w:rPr>
+                <w:rFonts w:ascii="Consolas" w:hAnsi="Consolas" w:eastAsia="Microsoft JhengHei" w:cs="Consolas"/>
+                <w:sz w:val="18"/>
+                <w:szCs w:val="18"/>
+              </w:rPr>
+              <w:t xml:space="preserve"/>
+            </w:r>
+          </w:p>
+        </w:tc>
+      </w:tr>
+      <w:tr>
+        <w:tc>
+          <w:tcPr>
+            <w:tcW w:type="dxa" w:w="450"/>
+            <w:shd w:fill="F1F5F9"/>
+            <w:tcMar>
+              <w:left w:type="dxa" w:w="80"/>
+              <w:right w:type="dxa" w:w="80"/>
+            </w:tcMar>
+            <w:vAlign w:val="top"/>
+          </w:tcPr>
+          <w:p>
+            <w:pPr>
+              <w:spacing w:before="0" w:after="0" w:line="240"/>
+              <w:jc w:val="right"/>
+            </w:pPr>
+            <w:r>
+              <w:rPr>
+                <w:rFonts w:ascii="Consolas" w:cs="Consolas" w:eastAsia="Consolas" w:hAnsi="Consolas"/>
+                <w:color w:val="94A3B8"/>
+                <w:sz w:val="18"/>
+                <w:szCs w:val="18"/>
+              </w:rPr>
+              <w:t xml:space="preserve">7</w:t>
+            </w:r>
+          </w:p>
+        </w:tc>
+        <w:tc>
+          <w:tcPr>
+            <w:tcW w:type="dxa" w:w="6309"/>
+            <w:shd w:fill="F1F5F9"/>
+            <w:vAlign w:val="top"/>
+          </w:tcPr>
+          <w:p>
+            <w:pPr>
+              <w:spacing w:before="0" w:after="0" w:line="240"/>
+              <w:ind w:left="120"/>
+            </w:pPr>
+            <w:r>
+              <w:rPr>
+                <w:rFonts w:ascii="Consolas" w:hAnsi="Consolas" w:eastAsia="Microsoft JhengHei" w:cs="Consolas"/>
+                <w:sz w:val="18"/>
+                <w:szCs w:val="18"/>
+              </w:rPr>
+              <w:t xml:space="preserve">const myBook: BookConfig = {</w:t>
+            </w:r>
+          </w:p>
+        </w:tc>
+      </w:tr>
+      <w:tr>
+        <w:tc>
+          <w:tcPr>
+            <w:tcW w:type="dxa" w:w="450"/>
+            <w:shd w:fill="F1F5F9"/>
+            <w:tcMar>
+              <w:left w:type="dxa" w:w="80"/>
+              <w:right w:type="dxa" w:w="80"/>
+            </w:tcMar>
+            <w:vAlign w:val="top"/>
+          </w:tcPr>
+          <w:p>
+            <w:pPr>
+              <w:spacing w:before="0" w:after="0" w:line="240"/>
+              <w:jc w:val="right"/>
+            </w:pPr>
+            <w:r>
+              <w:rPr>
+                <w:rFonts w:ascii="Consolas" w:cs="Consolas" w:eastAsia="Consolas" w:hAnsi="Consolas"/>
+                <w:color w:val="94A3B8"/>
+                <w:sz w:val="18"/>
+                <w:szCs w:val="18"/>
+              </w:rPr>
+              <w:t xml:space="preserve">8</w:t>
+            </w:r>
+          </w:p>
+        </w:tc>
+        <w:tc>
+          <w:tcPr>
+            <w:tcW w:type="dxa" w:w="6309"/>
+            <w:shd w:fill="F1F5F9"/>
+            <w:vAlign w:val="top"/>
+          </w:tcPr>
+          <w:p>
+            <w:pPr>
+              <w:spacing w:before="0" w:after="0" w:line="240"/>
+              <w:ind w:left="120"/>
+            </w:pPr>
+            <w:r>
+              <w:rPr>
+                <w:rFonts w:ascii="Consolas" w:hAnsi="Consolas" w:eastAsia="Microsoft JhengHei" w:cs="Consolas"/>
+                <w:sz w:val="18"/>
+                <w:szCs w:val="18"/>
+              </w:rPr>
+              <w:t xml:space="preserve">  title: "Vibe Coding 實戰指南",</w:t>
+            </w:r>
+          </w:p>
+        </w:tc>
+      </w:tr>
+      <w:tr>
+        <w:tc>
+          <w:tcPr>
+            <w:tcW w:type="dxa" w:w="450"/>
+            <w:shd w:fill="F1F5F9"/>
+            <w:tcMar>
+              <w:left w:type="dxa" w:w="80"/>
+              <w:right w:type="dxa" w:w="80"/>
+            </w:tcMar>
+            <w:vAlign w:val="top"/>
+          </w:tcPr>
+          <w:p>
+            <w:pPr>
+              <w:spacing w:before="0" w:after="0" w:line="240"/>
+              <w:jc w:val="right"/>
+            </w:pPr>
+            <w:r>
+              <w:rPr>
+                <w:rFonts w:ascii="Consolas" w:cs="Consolas" w:eastAsia="Consolas" w:hAnsi="Consolas"/>
+                <w:color w:val="94A3B8"/>
+                <w:sz w:val="18"/>
+                <w:szCs w:val="18"/>
+              </w:rPr>
+              <w:t xml:space="preserve">9</w:t>
+            </w:r>
+          </w:p>
+        </w:tc>
+        <w:tc>
+          <w:tcPr>
+            <w:tcW w:type="dxa" w:w="6309"/>
+            <w:shd w:fill="F1F5F9"/>
+            <w:vAlign w:val="top"/>
+          </w:tcPr>
+          <w:p>
+            <w:pPr>
+              <w:spacing w:before="0" w:after="0" w:line="240"/>
+              <w:ind w:left="120"/>
+            </w:pPr>
+            <w:r>
+              <w:rPr>
+                <w:rFonts w:ascii="Consolas" w:hAnsi="Consolas" w:eastAsia="Microsoft JhengHei" w:cs="Consolas"/>
+                <w:sz w:val="18"/>
+                <w:szCs w:val="18"/>
+              </w:rPr>
+              <w:t xml:space="preserve">  author: "ChiYu",</w:t>
+            </w:r>
+          </w:p>
+        </w:tc>
+      </w:tr>
+      <w:tr>
+        <w:tc>
+          <w:tcPr>
+            <w:tcW w:type="dxa" w:w="450"/>
+            <w:shd w:fill="F1F5F9"/>
+            <w:tcMar>
+              <w:left w:type="dxa" w:w="80"/>
+              <w:right w:type="dxa" w:w="80"/>
+            </w:tcMar>
+            <w:vAlign w:val="top"/>
+          </w:tcPr>
+          <w:p>
+            <w:pPr>
+              <w:spacing w:before="0" w:after="0" w:line="240"/>
+              <w:jc w:val="right"/>
+            </w:pPr>
+            <w:r>
+              <w:rPr>
+                <w:rFonts w:ascii="Consolas" w:cs="Consolas" w:eastAsia="Consolas" w:hAnsi="Consolas"/>
+                <w:color w:val="94A3B8"/>
+                <w:sz w:val="18"/>
+                <w:szCs w:val="18"/>
+              </w:rPr>
+              <w:t xml:space="preserve">10</w:t>
+            </w:r>
+          </w:p>
+        </w:tc>
+        <w:tc>
+          <w:tcPr>
+            <w:tcW w:type="dxa" w:w="6309"/>
+            <w:shd w:fill="F1F5F9"/>
+            <w:vAlign w:val="top"/>
+          </w:tcPr>
+          <w:p>
+            <w:pPr>
+              <w:spacing w:before="0" w:after="0" w:line="240"/>
+              <w:ind w:left="120"/>
+            </w:pPr>
+            <w:r>
+              <w:rPr>
+                <w:rFonts w:ascii="Consolas" w:hAnsi="Consolas" w:eastAsia="Microsoft JhengHei" w:cs="Consolas"/>
+                <w:sz w:val="18"/>
+                <w:szCs w:val="18"/>
+              </w:rPr>
+              <w:t xml:space="preserve">  publishDate: new Date()</w:t>
+            </w:r>
+          </w:p>
+        </w:tc>
+      </w:tr>
+      <w:tr>
+        <w:tc>
+          <w:tcPr>
+            <w:tcW w:type="dxa" w:w="450"/>
+            <w:shd w:fill="F1F5F9"/>
+            <w:tcMar>
+              <w:left w:type="dxa" w:w="80"/>
+              <w:right w:type="dxa" w:w="80"/>
+            </w:tcMar>
+            <w:vAlign w:val="top"/>
+          </w:tcPr>
+          <w:p>
+            <w:pPr>
+              <w:spacing w:before="0" w:after="0" w:line="240"/>
+              <w:jc w:val="right"/>
+            </w:pPr>
+            <w:r>
+              <w:rPr>
+                <w:rFonts w:ascii="Consolas" w:cs="Consolas" w:eastAsia="Consolas" w:hAnsi="Consolas"/>
+                <w:color w:val="94A3B8"/>
+                <w:sz w:val="18"/>
+                <w:szCs w:val="18"/>
+              </w:rPr>
+              <w:t xml:space="preserve">11</w:t>
+            </w:r>
+          </w:p>
+        </w:tc>
+        <w:tc>
+          <w:tcPr>
+            <w:tcW w:type="dxa" w:w="6309"/>
+            <w:shd w:fill="F1F5F9"/>
+            <w:vAlign w:val="top"/>
+          </w:tcPr>
+          <w:p>
+            <w:pPr>
+              <w:spacing w:before="0" w:after="0" w:line="240"/>
+              <w:ind w:left="120"/>
+            </w:pPr>
+            <w:r>
+              <w:rPr>
+                <w:rFonts w:ascii="Consolas" w:hAnsi="Consolas" w:eastAsia="Microsoft JhengHei" w:cs="Consolas"/>
+                <w:sz w:val="18"/>
+                <w:szCs w:val="18"/>
+              </w:rPr>
+              <w:t xml:space="preserve">};</w:t>
+            </w:r>
+          </w:p>
+        </w:tc>
+      </w:tr>
+      <w:tr>
+        <w:trPr>
+          <w:trHeight w:val="240" w:hRule="atLeast"/>
+        </w:trPr>
+        <w:tc>
+          <w:tcPr>
+            <w:tcW w:type="dxa" w:w="450"/>
+            <w:shd w:fill="F1F5F9"/>
+          </w:tcPr>
+          <w:p>
+            <w:pPr>
+              <w:spacing w:before="0" w:after="0" w:line="240"/>
+            </w:pPr>
+            <w:r>
+              <w:rPr>
+                <w:sz w:val="2"/>
+                <w:szCs w:val="2"/>
+              </w:rPr>
+              <w:t xml:space="preserve"> </w:t>
+            </w:r>
+          </w:p>
+        </w:tc>
+        <w:tc>
+          <w:tcPr>
+            <w:tcW w:type="dxa" w:w="6309"/>
+            <w:shd w:fill="F1F5F9"/>
+          </w:tcPr>
+          <w:p>
+            <w:pPr>
+              <w:spacing w:before="0" w:after="0" w:line="240"/>
+            </w:pPr>
+            <w:r>
+              <w:rPr>
+                <w:sz w:val="2"/>
+                <w:szCs w:val="2"/>
+              </w:rPr>
+              <w:t xml:space="preserve"> </w:t>
+            </w:r>
+          </w:p>
+        </w:tc>
+      </w:tr>
+    </w:tbl>
+    <w:p>
+      <w:pPr>
+        <w:spacing w:before="0" w:after="0"/>
+      </w:pPr>
+    </w:p>
+    <w:p>
+      <w:pPr>
+        <w:pStyle w:val="Heading3"/>
+        <w:spacing w:before="300" w:after="150"/>
+      </w:pPr>
+      <w:r>
+        <w:rPr>
+          <w:rFonts w:ascii="Consolas" w:hAnsi="Consolas" w:eastAsia="Microsoft JhengHei" w:cs="Consolas"/>
+        </w:rPr>
+        <w:t xml:space="preserve">4.2 強制隱藏行號 (純文字模式)</w:t>
+      </w:r>
+    </w:p>
+    <w:p>
+      <w:pPr>
+        <w:spacing w:before="200" w:after="200"/>
+      </w:pPr>
+      <w:r>
+        <w:rPr>
+          <w:rFonts w:ascii="Consolas" w:hAnsi="Consolas" w:eastAsia="Microsoft JhengHei" w:cs="Consolas"/>
+        </w:rPr>
+        <w:t xml:space="preserve">使用 </w:t>
+      </w:r>
+      <w:r>
+        <w:rPr>
+          <w:rFonts w:ascii="Consolas" w:hAnsi="Consolas" w:eastAsia="Microsoft JhengHei" w:cs="Consolas"/>
+          <w:shd w:fill="F1F5F9" w:color="auto" w:val="clear"/>
+        </w:rPr>
+        <w:t xml:space="preserve">json:no-ln</w:t>
+      </w:r>
+      <w:r>
+        <w:rPr>
+          <w:rFonts w:ascii="Consolas" w:hAnsi="Consolas" w:eastAsia="Microsoft JhengHei" w:cs="Consolas"/>
+        </w:rPr>
+        <w:t xml:space="preserve"> 或 </w:t>
+      </w:r>
+      <w:r>
+        <w:rPr>
+          <w:rFonts w:ascii="Consolas" w:hAnsi="Consolas" w:eastAsia="Microsoft JhengHei" w:cs="Consolas"/>
+          <w:shd w:fill="F1F5F9" w:color="auto" w:val="clear"/>
+        </w:rPr>
+        <w:t xml:space="preserve">:plain</w:t>
+      </w:r>
+      <w:r>
+        <w:rPr>
+          <w:rFonts w:ascii="Consolas" w:hAnsi="Consolas" w:eastAsia="Microsoft JhengHei" w:cs="Consolas"/>
+        </w:rPr>
+        <w:t xml:space="preserve"> 語法，適合短小的設定檔或不需要參照行號的範例：</w:t>
+      </w:r>
+    </w:p>
+    <w:tbl>
+      <w:tblPr>
+        <w:tblW w:type="dxa" w:w="6759"/>
+        <w:tblBorders>
+          <w:top w:val="single" w:color="BFBFBF" w:sz="6"/>
+          <w:left w:val="single" w:color="BFBFBF" w:sz="6"/>
+          <w:bottom w:val="single" w:color="BFBFBF" w:sz="6"/>
+          <w:right w:val="single" w:color="BFBFBF" w:sz="6"/>
+          <w:insideH w:val="none"/>
+          <w:insideV w:val="none"/>
+        </w:tblBorders>
+        <w:tblCellMar>
+          <w:top w:type="dxa" w:w="0"/>
+          <w:left w:type="dxa" w:w="0"/>
+          <w:bottom w:type="dxa" w:w="0"/>
+          <w:right w:type="dxa" w:w="0"/>
+        </w:tblCellMar>
+      </w:tblPr>
+      <w:tblGrid>
+        <w:gridCol w:w="100"/>
+      </w:tblGrid>
+      <w:tr>
+        <w:tc>
+          <w:tcPr>
+            <w:gridSpan w:val="1"/>
+            <w:shd w:fill="E2E8F0"/>
+          </w:tcPr>
+          <w:p>
+            <w:pPr>
+              <w:spacing w:before="60" w:after="60"/>
+              <w:jc w:val="right"/>
+            </w:pPr>
+            <w:r>
+              <w:rPr>
+                <w:rFonts w:ascii="Consolas" w:cs="Consolas" w:eastAsia="Consolas" w:hAnsi="Consolas"/>
+                <w:b/>
+                <w:bCs/>
+                <w:color w:val="64748B"/>
+                <w:sz w:val="16"/>
+                <w:szCs w:val="16"/>
+              </w:rPr>
+              <w:t xml:space="preserve">JSON</w:t>
+            </w:r>
+          </w:p>
+        </w:tc>
+      </w:tr>
+      <w:tr>
+        <w:trPr>
+          <w:trHeight w:val="240" w:hRule="atLeast"/>
+        </w:trPr>
+        <w:tc>
+          <w:tcPr>
+            <w:tcW w:type="dxa" w:w="6759"/>
+            <w:shd w:fill="F1F5F9"/>
+          </w:tcPr>
+          <w:p>
+            <w:pPr>
+              <w:spacing w:before="0" w:after="0" w:line="240"/>
+            </w:pPr>
+            <w:r>
+              <w:rPr>
+                <w:sz w:val="2"/>
+                <w:szCs w:val="2"/>
+              </w:rPr>
+              <w:t xml:space="preserve"> </w:t>
+            </w:r>
+          </w:p>
+        </w:tc>
+      </w:tr>
+      <w:tr>
+        <w:tc>
+          <w:tcPr>
+            <w:tcW w:type="dxa" w:w="6759"/>
+            <w:shd w:fill="F1F5F9"/>
+            <w:vAlign w:val="top"/>
+          </w:tcPr>
+          <w:p>
+            <w:pPr>
+              <w:spacing w:before="0" w:after="0" w:line="240"/>
+              <w:ind w:left="120"/>
+            </w:pPr>
+            <w:r>
+              <w:rPr>
+                <w:rFonts w:ascii="Consolas" w:hAnsi="Consolas" w:eastAsia="Microsoft JhengHei" w:cs="Consolas"/>
+                <w:sz w:val="18"/>
+                <w:szCs w:val="18"/>
+              </w:rPr>
+              <w:t xml:space="preserve">{</w:t>
+            </w:r>
+          </w:p>
+        </w:tc>
+      </w:tr>
+      <w:tr>
+        <w:tc>
+          <w:tcPr>
+            <w:tcW w:type="dxa" w:w="6759"/>
+            <w:shd w:fill="F1F5F9"/>
+            <w:vAlign w:val="top"/>
+          </w:tcPr>
+          <w:p>
+            <w:pPr>
+              <w:spacing w:before="0" w:after="0" w:line="240"/>
+              <w:ind w:left="120"/>
+            </w:pPr>
+            <w:r>
+              <w:rPr>
+                <w:rFonts w:ascii="Consolas" w:hAnsi="Consolas" w:eastAsia="Microsoft JhengHei" w:cs="Consolas"/>
+                <w:sz w:val="18"/>
+                <w:szCs w:val="18"/>
+              </w:rPr>
+              <w:t xml:space="preserve">  "name": "book-publisher",</w:t>
+            </w:r>
+          </w:p>
+        </w:tc>
+      </w:tr>
+      <w:tr>
+        <w:tc>
+          <w:tcPr>
+            <w:tcW w:type="dxa" w:w="6759"/>
+            <w:shd w:fill="F1F5F9"/>
+            <w:vAlign w:val="top"/>
+          </w:tcPr>
+          <w:p>
+            <w:pPr>
+              <w:spacing w:before="0" w:after="0" w:line="240"/>
+              <w:ind w:left="120"/>
+            </w:pPr>
+            <w:r>
+              <w:rPr>
+                <w:rFonts w:ascii="Consolas" w:hAnsi="Consolas" w:eastAsia="Microsoft JhengHei" w:cs="Consolas"/>
+                <w:sz w:val="18"/>
+                <w:szCs w:val="18"/>
+              </w:rPr>
+              <w:t xml:space="preserve">  "version": "1.1.1",</w:t>
+            </w:r>
+          </w:p>
+        </w:tc>
+      </w:tr>
+      <w:tr>
+        <w:tc>
+          <w:tcPr>
+            <w:tcW w:type="dxa" w:w="6759"/>
+            <w:shd w:fill="F1F5F9"/>
+            <w:vAlign w:val="top"/>
+          </w:tcPr>
+          <w:p>
+            <w:pPr>
+              <w:spacing w:before="0" w:after="0" w:line="240"/>
+              <w:ind w:left="120"/>
+            </w:pPr>
+            <w:r>
+              <w:rPr>
+                <w:rFonts w:ascii="Consolas" w:hAnsi="Consolas" w:eastAsia="Microsoft JhengHei" w:cs="Consolas"/>
+                <w:sz w:val="18"/>
+                <w:szCs w:val="18"/>
+              </w:rPr>
+              <w:t xml:space="preserve">  "private": true</w:t>
+            </w:r>
+          </w:p>
+        </w:tc>
+      </w:tr>
+      <w:tr>
+        <w:tc>
+          <w:tcPr>
+            <w:tcW w:type="dxa" w:w="6759"/>
+            <w:shd w:fill="F1F5F9"/>
+            <w:vAlign w:val="top"/>
+          </w:tcPr>
+          <w:p>
+            <w:pPr>
+              <w:spacing w:before="0" w:after="0" w:line="240"/>
+              <w:ind w:left="120"/>
+            </w:pPr>
+            <w:r>
+              <w:rPr>
+                <w:rFonts w:ascii="Consolas" w:hAnsi="Consolas" w:eastAsia="Microsoft JhengHei" w:cs="Consolas"/>
+                <w:sz w:val="18"/>
+                <w:szCs w:val="18"/>
+              </w:rPr>
+              <w:t xml:space="preserve">}</w:t>
+            </w:r>
+          </w:p>
+        </w:tc>
+      </w:tr>
+      <w:tr>
+        <w:trPr>
+          <w:trHeight w:val="240" w:hRule="atLeast"/>
+        </w:trPr>
+        <w:tc>
+          <w:tcPr>
+            <w:tcW w:type="dxa" w:w="6759"/>
+            <w:shd w:fill="F1F5F9"/>
+          </w:tcPr>
+          <w:p>
+            <w:pPr>
+              <w:spacing w:before="0" w:after="0" w:line="240"/>
+            </w:pPr>
+            <w:r>
+              <w:rPr>
+                <w:sz w:val="2"/>
+                <w:szCs w:val="2"/>
+              </w:rPr>
+              <w:t xml:space="preserve"> </w:t>
+            </w:r>
+          </w:p>
+        </w:tc>
+      </w:tr>
+    </w:tbl>
+    <w:p>
+      <w:pPr>
+        <w:spacing w:before="0" w:after="0"/>
+      </w:pPr>
+    </w:p>
+    <w:p>
+      <w:pPr>
+        <w:pStyle w:val="Heading3"/>
+        <w:spacing w:before="300" w:after="150"/>
+      </w:pPr>
+      <w:r>
+        <w:rPr>
+          <w:rFonts w:ascii="Consolas" w:hAnsi="Consolas" w:eastAsia="Microsoft JhengHei" w:cs="Consolas"/>
+        </w:rPr>
+        <w:t xml:space="preserve">4.3 強制顯示行號</w:t>
+      </w:r>
+    </w:p>
+    <w:p>
+      <w:pPr>
+        <w:spacing w:before="200" w:after="200"/>
+      </w:pPr>
+      <w:r>
+        <w:rPr>
+          <w:rFonts w:ascii="Consolas" w:hAnsi="Consolas" w:eastAsia="Microsoft JhengHei" w:cs="Consolas"/>
+        </w:rPr>
+        <w:t xml:space="preserve">使用 </w:t>
+      </w:r>
+      <w:r>
+        <w:rPr>
+          <w:rFonts w:ascii="Consolas" w:hAnsi="Consolas" w:eastAsia="Microsoft JhengHei" w:cs="Consolas"/>
+          <w:shd w:fill="F1F5F9" w:color="auto" w:val="clear"/>
+        </w:rPr>
+        <w:t xml:space="preserve">:ln</w:t>
+      </w:r>
+      <w:r>
+        <w:rPr>
+          <w:rFonts w:ascii="Consolas" w:hAnsi="Consolas" w:eastAsia="Microsoft JhengHei" w:cs="Consolas"/>
+        </w:rPr>
+        <w:t xml:space="preserve"> 語法可強制開啟行號：</w:t>
+      </w:r>
+    </w:p>
+    <w:tbl>
+      <w:tblPr>
+        <w:tblW w:type="dxa" w:w="6759"/>
+        <w:tblBorders>
+          <w:top w:val="single" w:color="BFBFBF" w:sz="6"/>
+          <w:left w:val="single" w:color="BFBFBF" w:sz="6"/>
+          <w:bottom w:val="single" w:color="BFBFBF" w:sz="6"/>
+          <w:right w:val="single" w:color="BFBFBF" w:sz="6"/>
+          <w:insideH w:val="none"/>
+          <w:insideV w:val="none"/>
+        </w:tblBorders>
+        <w:tblCellMar>
+          <w:top w:type="dxa" w:w="0"/>
+          <w:left w:type="dxa" w:w="0"/>
+          <w:bottom w:type="dxa" w:w="0"/>
+          <w:right w:type="dxa" w:w="0"/>
+        </w:tblCellMar>
+      </w:tblPr>
+      <w:tblGrid>
+        <w:gridCol w:w="100"/>
+        <w:gridCol w:w="100"/>
+      </w:tblGrid>
+      <w:tr>
+        <w:tc>
+          <w:tcPr>
+            <w:gridSpan w:val="2"/>
+            <w:shd w:fill="E2E8F0"/>
+          </w:tcPr>
+          <w:p>
+            <w:pPr>
+              <w:spacing w:before="60" w:after="60"/>
+              <w:jc w:val="right"/>
+            </w:pPr>
+            <w:r>
+              <w:rPr>
+                <w:rFonts w:ascii="Consolas" w:cs="Consolas" w:eastAsia="Consolas" w:hAnsi="Consolas"/>
+                <w:b/>
+                <w:bCs/>
+                <w:color w:val="64748B"/>
+                <w:sz w:val="16"/>
+                <w:szCs w:val="16"/>
+              </w:rPr>
+              <w:t xml:space="preserve">BASH</w:t>
+            </w:r>
+          </w:p>
+        </w:tc>
+      </w:tr>
+      <w:tr>
+        <w:trPr>
+          <w:trHeight w:val="240" w:hRule="atLeast"/>
+        </w:trPr>
+        <w:tc>
+          <w:tcPr>
+            <w:tcW w:type="dxa" w:w="450"/>
+            <w:shd w:fill="F1F5F9"/>
+          </w:tcPr>
+          <w:p>
+            <w:pPr>
+              <w:spacing w:before="0" w:after="0" w:line="240"/>
+            </w:pPr>
+            <w:r>
+              <w:rPr>
+                <w:sz w:val="2"/>
+                <w:szCs w:val="2"/>
+              </w:rPr>
+              <w:t xml:space="preserve"> </w:t>
+            </w:r>
+          </w:p>
+        </w:tc>
+        <w:tc>
+          <w:tcPr>
+            <w:tcW w:type="dxa" w:w="6309"/>
+            <w:shd w:fill="F1F5F9"/>
+          </w:tcPr>
+          <w:p>
+            <w:pPr>
+              <w:spacing w:before="0" w:after="0" w:line="240"/>
+            </w:pPr>
+            <w:r>
+              <w:rPr>
+                <w:sz w:val="2"/>
+                <w:szCs w:val="2"/>
+              </w:rPr>
+              <w:t xml:space="preserve"> </w:t>
+            </w:r>
+          </w:p>
+        </w:tc>
+      </w:tr>
+      <w:tr>
+        <w:tc>
+          <w:tcPr>
+            <w:tcW w:type="dxa" w:w="450"/>
+            <w:shd w:fill="F1F5F9"/>
+            <w:tcMar>
+              <w:left w:type="dxa" w:w="80"/>
+              <w:right w:type="dxa" w:w="80"/>
+            </w:tcMar>
+            <w:vAlign w:val="top"/>
+          </w:tcPr>
+          <w:p>
+            <w:pPr>
+              <w:spacing w:before="0" w:after="0" w:line="240"/>
+              <w:jc w:val="right"/>
+            </w:pPr>
+            <w:r>
+              <w:rPr>
+                <w:rFonts w:ascii="Consolas" w:cs="Consolas" w:eastAsia="Consolas" w:hAnsi="Consolas"/>
+                <w:color w:val="94A3B8"/>
+                <w:sz w:val="18"/>
+                <w:szCs w:val="18"/>
+              </w:rPr>
+              <w:t xml:space="preserve">1</w:t>
+            </w:r>
+          </w:p>
+        </w:tc>
+        <w:tc>
+          <w:tcPr>
+            <w:tcW w:type="dxa" w:w="6309"/>
+            <w:shd w:fill="F1F5F9"/>
+            <w:vAlign w:val="top"/>
+          </w:tcPr>
+          <w:p>
+            <w:pPr>
+              <w:spacing w:before="0" w:after="0" w:line="240"/>
+              <w:ind w:left="120"/>
+            </w:pPr>
+            <w:r>
+              <w:rPr>
+                <w:rFonts w:ascii="Consolas" w:hAnsi="Consolas" w:eastAsia="Microsoft JhengHei" w:cs="Consolas"/>
+                <w:sz w:val="18"/>
+                <w:szCs w:val="18"/>
+              </w:rPr>
+              <w:t xml:space="preserve"># 安裝依賴</w:t>
+            </w:r>
+          </w:p>
+        </w:tc>
+      </w:tr>
+      <w:tr>
+        <w:tc>
+          <w:tcPr>
+            <w:tcW w:type="dxa" w:w="450"/>
+            <w:shd w:fill="F1F5F9"/>
+            <w:tcMar>
+              <w:left w:type="dxa" w:w="80"/>
+              <w:right w:type="dxa" w:w="80"/>
+            </w:tcMar>
+            <w:vAlign w:val="top"/>
+          </w:tcPr>
+          <w:p>
+            <w:pPr>
+              <w:spacing w:before="0" w:after="0" w:line="240"/>
+              <w:jc w:val="right"/>
+            </w:pPr>
+            <w:r>
+              <w:rPr>
+                <w:rFonts w:ascii="Consolas" w:cs="Consolas" w:eastAsia="Consolas" w:hAnsi="Consolas"/>
+                <w:color w:val="94A3B8"/>
+                <w:sz w:val="18"/>
+                <w:szCs w:val="18"/>
+              </w:rPr>
+              <w:t xml:space="preserve">2</w:t>
+            </w:r>
+          </w:p>
+        </w:tc>
+        <w:tc>
+          <w:tcPr>
+            <w:tcW w:type="dxa" w:w="6309"/>
+            <w:shd w:fill="F1F5F9"/>
+            <w:vAlign w:val="top"/>
+          </w:tcPr>
+          <w:p>
+            <w:pPr>
+              <w:spacing w:before="0" w:after="0" w:line="240"/>
+              <w:ind w:left="120"/>
+            </w:pPr>
+            <w:r>
+              <w:rPr>
+                <w:rFonts w:ascii="Consolas" w:hAnsi="Consolas" w:eastAsia="Microsoft JhengHei" w:cs="Consolas"/>
+                <w:sz w:val="18"/>
+                <w:szCs w:val="18"/>
+              </w:rPr>
+              <w:t xml:space="preserve">npm install</w:t>
+            </w:r>
+          </w:p>
+        </w:tc>
+      </w:tr>
+      <w:tr>
+        <w:tc>
+          <w:tcPr>
+            <w:tcW w:type="dxa" w:w="450"/>
+            <w:shd w:fill="F1F5F9"/>
+            <w:tcMar>
+              <w:left w:type="dxa" w:w="80"/>
+              <w:right w:type="dxa" w:w="80"/>
+            </w:tcMar>
+            <w:vAlign w:val="top"/>
+          </w:tcPr>
+          <w:p>
+            <w:pPr>
+              <w:spacing w:before="0" w:after="0" w:line="240"/>
+              <w:jc w:val="right"/>
+            </w:pPr>
+            <w:r>
+              <w:rPr>
+                <w:rFonts w:ascii="Consolas" w:cs="Consolas" w:eastAsia="Consolas" w:hAnsi="Consolas"/>
+                <w:color w:val="94A3B8"/>
+                <w:sz w:val="18"/>
+                <w:szCs w:val="18"/>
+              </w:rPr>
+              <w:t xml:space="preserve">3</w:t>
+            </w:r>
+          </w:p>
+        </w:tc>
+        <w:tc>
+          <w:tcPr>
+            <w:tcW w:type="dxa" w:w="6309"/>
+            <w:shd w:fill="F1F5F9"/>
+            <w:vAlign w:val="top"/>
+          </w:tcPr>
+          <w:p>
+            <w:pPr>
+              <w:spacing w:before="0" w:after="0" w:line="240"/>
+              <w:ind w:left="120"/>
+            </w:pPr>
+            <w:r>
+              <w:rPr>
+                <w:rFonts w:ascii="Consolas" w:hAnsi="Consolas" w:eastAsia="Microsoft JhengHei" w:cs="Consolas"/>
+                <w:sz w:val="18"/>
+                <w:szCs w:val="18"/>
+              </w:rPr>
+              <w:t xml:space="preserve"/>
+            </w:r>
+          </w:p>
+        </w:tc>
+      </w:tr>
+      <w:tr>
+        <w:tc>
+          <w:tcPr>
+            <w:tcW w:type="dxa" w:w="450"/>
+            <w:shd w:fill="F1F5F9"/>
+            <w:tcMar>
+              <w:left w:type="dxa" w:w="80"/>
+              <w:right w:type="dxa" w:w="80"/>
+            </w:tcMar>
+            <w:vAlign w:val="top"/>
+          </w:tcPr>
+          <w:p>
+            <w:pPr>
+              <w:spacing w:before="0" w:after="0" w:line="240"/>
+              <w:jc w:val="right"/>
+            </w:pPr>
+            <w:r>
+              <w:rPr>
+                <w:rFonts w:ascii="Consolas" w:cs="Consolas" w:eastAsia="Consolas" w:hAnsi="Consolas"/>
+                <w:color w:val="94A3B8"/>
+                <w:sz w:val="18"/>
+                <w:szCs w:val="18"/>
+              </w:rPr>
+              <w:t xml:space="preserve">4</w:t>
+            </w:r>
+          </w:p>
+        </w:tc>
+        <w:tc>
+          <w:tcPr>
+            <w:tcW w:type="dxa" w:w="6309"/>
+            <w:shd w:fill="F1F5F9"/>
+            <w:vAlign w:val="top"/>
+          </w:tcPr>
+          <w:p>
+            <w:pPr>
+              <w:spacing w:before="0" w:after="0" w:line="240"/>
+              <w:ind w:left="120"/>
+            </w:pPr>
+            <w:r>
+              <w:rPr>
+                <w:rFonts w:ascii="Consolas" w:hAnsi="Consolas" w:eastAsia="Microsoft JhengHei" w:cs="Consolas"/>
+                <w:sz w:val="18"/>
+                <w:szCs w:val="18"/>
+              </w:rPr>
+              <w:t xml:space="preserve"># 啟動開發伺服器</w:t>
+            </w:r>
+          </w:p>
+        </w:tc>
+      </w:tr>
+      <w:tr>
+        <w:tc>
+          <w:tcPr>
+            <w:tcW w:type="dxa" w:w="450"/>
+            <w:shd w:fill="F1F5F9"/>
+            <w:tcMar>
+              <w:left w:type="dxa" w:w="80"/>
+              <w:right w:type="dxa" w:w="80"/>
+            </w:tcMar>
+            <w:vAlign w:val="top"/>
+          </w:tcPr>
+          <w:p>
+            <w:pPr>
+              <w:spacing w:before="0" w:after="0" w:line="240"/>
+              <w:jc w:val="right"/>
+            </w:pPr>
+            <w:r>
+              <w:rPr>
+                <w:rFonts w:ascii="Consolas" w:cs="Consolas" w:eastAsia="Consolas" w:hAnsi="Consolas"/>
+                <w:color w:val="94A3B8"/>
+                <w:sz w:val="18"/>
+                <w:szCs w:val="18"/>
+              </w:rPr>
+              <w:t xml:space="preserve">5</w:t>
+            </w:r>
+          </w:p>
+        </w:tc>
+        <w:tc>
+          <w:tcPr>
+            <w:tcW w:type="dxa" w:w="6309"/>
+            <w:shd w:fill="F1F5F9"/>
+            <w:vAlign w:val="top"/>
+          </w:tcPr>
+          <w:p>
+            <w:pPr>
+              <w:spacing w:before="0" w:after="0" w:line="240"/>
+              <w:ind w:left="120"/>
+            </w:pPr>
+            <w:r>
+              <w:rPr>
+                <w:rFonts w:ascii="Consolas" w:hAnsi="Consolas" w:eastAsia="Microsoft JhengHei" w:cs="Consolas"/>
+                <w:sz w:val="18"/>
+                <w:szCs w:val="18"/>
+              </w:rPr>
+              <w:t xml:space="preserve">npm run dev</w:t>
+            </w:r>
+          </w:p>
+        </w:tc>
+      </w:tr>
+      <w:tr>
+        <w:trPr>
+          <w:trHeight w:val="240" w:hRule="atLeast"/>
+        </w:trPr>
+        <w:tc>
+          <w:tcPr>
+            <w:tcW w:type="dxa" w:w="450"/>
+            <w:shd w:fill="F1F5F9"/>
+          </w:tcPr>
+          <w:p>
+            <w:pPr>
+              <w:spacing w:before="0" w:after="0" w:line="240"/>
+            </w:pPr>
+            <w:r>
+              <w:rPr>
+                <w:sz w:val="2"/>
+                <w:szCs w:val="2"/>
+              </w:rPr>
+              <w:t xml:space="preserve"> </w:t>
+            </w:r>
+          </w:p>
+        </w:tc>
+        <w:tc>
+          <w:tcPr>
+            <w:tcW w:type="dxa" w:w="6309"/>
+            <w:shd w:fill="F1F5F9"/>
+          </w:tcPr>
+          <w:p>
+            <w:pPr>
+              <w:spacing w:before="0" w:after="0" w:line="240"/>
+            </w:pPr>
+            <w:r>
+              <w:rPr>
+                <w:sz w:val="2"/>
+                <w:szCs w:val="2"/>
+              </w:rPr>
+              <w:t xml:space="preserve"> </w:t>
+            </w:r>
+          </w:p>
+        </w:tc>
+      </w:tr>
+    </w:tbl>
+    <w:p>
+      <w:pPr>
+        <w:spacing w:before="0" w:after="0"/>
+      </w:pPr>
     </w:p>
     <w:p>
       <w:pPr>
@@ -785,7 +2341,7 @@
           <w:right w:val="single" w:color="64748B" w:sz="36" w:space="15"/>
         </w:pBdr>
         <w:shd w:fill="F9FAFB"/>
-        <w:spacing w:before="400" w:after="400" w:line="360"/>
+        <w:spacing w:before="600" w:after="600" w:line="360"/>
         <w:ind w:left="400" w:right="400"/>
       </w:pPr>
       <w:r>
@@ -816,6 +2372,11 @@
         </w:rPr>
         <w:t xml:space="preserve">：通常用於分享小撇步或最佳實踐。在 Word 中會以實線邊框標註。</w:t>
       </w:r>
+    </w:p>
+    <w:p>
+      <w:pPr>
+        <w:spacing w:before="0" w:after="0"/>
+      </w:pPr>
     </w:p>
     <w:p>
       <w:pPr>
@@ -826,7 +2387,7 @@
           <w:right w:val="dashed" w:color="CBD5E1" w:sz="24" w:space="15"/>
         </w:pBdr>
         <w:shd w:fill="FFFFFF"/>
-        <w:spacing w:before="400" w:after="400" w:line="360"/>
+        <w:spacing w:before="600" w:after="600" w:line="360"/>
         <w:ind w:left="400" w:right="400"/>
       </w:pPr>
       <w:r>
@@ -857,6 +2418,11 @@
         </w:rPr>
         <w:t xml:space="preserve">：用於補充背景知識。網頁預覽會呈現斜體效果，Word 中則使用虛線邊框區隔。</w:t>
       </w:r>
+    </w:p>
+    <w:p>
+      <w:pPr>
+        <w:spacing w:before="0" w:after="0"/>
+      </w:pPr>
     </w:p>
     <w:p>
       <w:pPr>
@@ -867,7 +2433,7 @@
           <w:right w:val="single" w:color="000000" w:sz="48" w:space="15"/>
         </w:pBdr>
         <w:shd w:fill="F1F5F9"/>
-        <w:spacing w:before="400" w:after="400" w:line="360"/>
+        <w:spacing w:before="600" w:after="600" w:line="360"/>
         <w:ind w:left="400" w:right="400"/>
       </w:pPr>
       <w:r>
@@ -901,6 +2467,11 @@
     </w:p>
     <w:p>
       <w:pPr>
+        <w:spacing w:before="0" w:after="0"/>
+      </w:pPr>
+    </w:p>
+    <w:p>
+      <w:pPr>
         <w:pBdr>
           <w:bottom w:val="single" w:color="000000" w:sz="12" w:space="1"/>
         </w:pBdr>
@@ -916,7 +2487,7 @@
         <w:rPr>
           <w:rFonts w:ascii="Consolas" w:hAnsi="Consolas" w:eastAsia="Microsoft JhengHei" w:cs="Consolas"/>
         </w:rPr>
-        <w:t xml:space="preserve">6. 多層級標題測試</w:t>
+        <w:t xml:space="preserve">6. 表格與圖片支援</w:t>
       </w:r>
     </w:p>
     <w:p>
@@ -928,43 +2499,7 @@
         <w:rPr>
           <w:rFonts w:ascii="Consolas" w:hAnsi="Consolas" w:eastAsia="Microsoft JhengHei" w:cs="Consolas"/>
         </w:rPr>
-        <w:t xml:space="preserve">5.1 三級標題範例</w:t>
-      </w:r>
-    </w:p>
-    <w:p>
-      <w:pPr>
-        <w:spacing w:before="200" w:after="200"/>
-        <w:jc w:val="both"/>
-      </w:pPr>
-      <w:r>
-        <w:rPr>
-          <w:rFonts w:ascii="Consolas" w:hAnsi="Consolas" w:eastAsia="Microsoft JhengHei" w:cs="Consolas"/>
-        </w:rPr>
-        <w:t xml:space="preserve">這裡是三級標題下的文字，匯出時會自動加上底部的裝飾線或特定的縮排間距。</w:t>
-      </w:r>
-    </w:p>
-    <w:p>
-      <w:pPr>
-        <w:pStyle w:val="Heading2"/>
-        <w:spacing w:before="400" w:after="200"/>
-      </w:pPr>
-      <w:r>
-        <w:rPr>
-          <w:rFonts w:ascii="Consolas" w:hAnsi="Consolas" w:eastAsia="Microsoft JhengHei" w:cs="Consolas"/>
-        </w:rPr>
-        <w:t xml:space="preserve">7. 表格與圖片支援</w:t>
-      </w:r>
-    </w:p>
-    <w:p>
-      <w:pPr>
-        <w:pStyle w:val="Heading3"/>
-        <w:spacing w:before="300" w:after="150"/>
-      </w:pPr>
-      <w:r>
-        <w:rPr>
-          <w:rFonts w:ascii="Consolas" w:hAnsi="Consolas" w:eastAsia="Microsoft JhengHei" w:cs="Consolas"/>
-        </w:rPr>
-        <w:t xml:space="preserve">7.1 表格範例 (自動識別)</w:t>
+        <w:t xml:space="preserve">6.1 表格範例 (自動識別)</w:t>
       </w:r>
     </w:p>
     <w:tbl>
@@ -1333,13 +2868,12 @@
         <w:rPr>
           <w:rFonts w:ascii="Consolas" w:hAnsi="Consolas" w:eastAsia="Microsoft JhengHei" w:cs="Consolas"/>
         </w:rPr>
-        <w:t xml:space="preserve">7.2 圖片插入指引</w:t>
+        <w:t xml:space="preserve">6.2 圖片插入指引</w:t>
       </w:r>
     </w:p>
     <w:p>
       <w:pPr>
         <w:spacing w:before="200" w:after="200"/>
-        <w:jc w:val="both"/>
       </w:pPr>
       <w:r>
         <w:rPr>
@@ -1351,7 +2885,6 @@
     <w:p>
       <w:pPr>
         <w:spacing w:before="200" w:after="200"/>
-        <w:jc w:val="both"/>
       </w:pPr>
       <w:r>
         <w:rPr>
@@ -1370,7 +2903,7 @@
           <w:right w:val="dashed" w:color="CBD5E1" w:sz="24" w:space="15"/>
         </w:pBdr>
         <w:shd w:fill="FFFFFF"/>
-        <w:spacing w:before="400" w:after="400" w:line="360"/>
+        <w:spacing w:before="600" w:after="600" w:line="360"/>
         <w:ind w:left="400" w:right="400"/>
       </w:pPr>
       <w:r>
@@ -1412,7 +2945,88 @@
         <w:t xml:space="preserve">建議在 Markdown 中僅標示圖片位置，匯出 Word 後再手動置入高畫質圖片以確保最佳印刷品質。</w:t>
       </w:r>
     </w:p>
+    <w:p>
+      <w:pPr>
+        <w:spacing w:before="0" w:after="0"/>
+      </w:pPr>
+    </w:p>
+    <w:p>
+      <w:pPr>
+        <w:pStyle w:val="Heading2"/>
+        <w:spacing w:before="400" w:after="200"/>
+      </w:pPr>
+      <w:r>
+        <w:rPr>
+          <w:rFonts w:ascii="Consolas" w:hAnsi="Consolas" w:eastAsia="Microsoft JhengHei" w:cs="Consolas"/>
+        </w:rPr>
+        <w:t xml:space="preserve">7. Mermaid 圖表支援</w:t>
+      </w:r>
+    </w:p>
+    <w:p>
+      <w:pPr>
+        <w:spacing w:before="200" w:after="200"/>
+      </w:pPr>
+      <w:r>
+        <w:rPr>
+          <w:rFonts w:ascii="Consolas" w:hAnsi="Consolas" w:eastAsia="Microsoft JhengHei" w:cs="Consolas"/>
+        </w:rPr>
+        <w:t xml:space="preserve">我們支援直接使用 Mermaid 語法繪製圖表，並自動轉換為 Word 圖片：</w:t>
+      </w:r>
+    </w:p>
+    <w:p>
+      <w:pPr>
+        <w:spacing w:before="400" w:after="400"/>
+        <w:jc w:val="center"/>
+      </w:pPr>
+      <w:r>
+        <w:drawing>
+          <wp:inline distT="0" distB="0" distL="0" distR="0">
+            <wp:extent cx="3514725" cy="4733925"/>
+            <wp:effectExtent t="0" r="0" b="0" l="0"/>
+            <wp:docPr id="1" name="" descr="" title=""/>
+            <wp:cNvGraphicFramePr>
+              <a:graphicFrameLocks xmlns:a="http://schemas.openxmlformats.org/drawingml/2006/main" noChangeAspect="1"/>
+            </wp:cNvGraphicFramePr>
+            <a:graphic xmlns:a="http://schemas.openxmlformats.org/drawingml/2006/main">
+              <a:graphicData uri="http://schemas.openxmlformats.org/drawingml/2006/picture">
+                <pic:pic xmlns:pic="http://schemas.openxmlformats.org/drawingml/2006/picture">
+                  <pic:nvPicPr>
+                    <pic:cNvPr id="0" name="" descr=""/>
+                    <pic:cNvPicPr>
+                      <a:picLocks noChangeAspect="1" noChangeArrowheads="1"/>
+                    </pic:cNvPicPr>
+                  </pic:nvPicPr>
+                  <pic:blipFill>
+                    <a:blip r:embed="rId9" cstate="none"/>
+                    <a:srcRect/>
+                    <a:stretch>
+                      <a:fillRect/>
+                    </a:stretch>
+                  </pic:blipFill>
+                  <pic:spPr bwMode="auto">
+                    <a:xfrm>
+                      <a:off x="0" y="0"/>
+                      <a:ext cx="3514725" cy="4733925"/>
+                    </a:xfrm>
+                    <a:prstGeom prst="rect">
+                      <a:avLst/>
+                    </a:prstGeom>
+                  </pic:spPr>
+                </pic:pic>
+              </a:graphicData>
+            </a:graphic>
+          </wp:inline>
+        </w:drawing>
+      </w:r>
+    </w:p>
+    <w:p>
+      <w:pPr>
+        <w:spacing w:before="0" w:after="0"/>
+      </w:pPr>
+    </w:p>
     <w:sectPr>
+      <w:headerReference w:type="default" r:id="rId6"/>
+      <w:footerReference w:type="default" r:id="rId7"/>
       <w:pgSz w:w="9639" w:h="13041" w:orient="portrait"/>
       <w:pgMar w:top="1440" w:right="1440" w:bottom="1440" w:left="1440" w:header="708" w:footer="708" w:gutter="0"/>
       <w:pgNumType/>
@@ -1426,6 +3040,27 @@
 <w:comments xmlns:cx="http://schemas.microsoft.com/office/drawing/2014/chartex" xmlns:cx1="http://schemas.microsoft.com/office/drawing/2015/9/8/chartex" xmlns:cx2="http://schemas.microsoft.com/office/drawing/2015/10/21/chartex" xmlns:cx3="http://schemas.microsoft.com/office/drawing/2016/5/9/chartex" xmlns:cx4="http://schemas.microsoft.com/office/drawing/2016/5/10/chartex" xmlns:cx5="http://schemas.microsoft.com/office/drawing/2016/5/11/chartex" xmlns:cx6="http://schemas.microsoft.com/office/drawing/2016/5/12/chartex" xmlns:cx7="http://schemas.microsoft.com/office/drawing/2016/5/13/chartex" xmlns:cx8="http://schemas.microsoft.com/office/drawing/2016/5/14/chartex" xmlns:mc="http://schemas.openxmlformats.org/markup-compatibility/2006" xmlns:aink="http://schemas.microsoft.com/office/drawing/2016/ink" xmlns:am3d="http://schemas.microsoft.com/office/drawing/2017/model3d" xmlns:o="urn:schemas-microsoft-com:office:office" xmlns:r="http://schemas.openxmlformats.org/officeDocument/2006/relationships" xmlns:m="http://schemas.openxmlformats.org/officeDocument/2006/math" xmlns:v="urn:schemas-microsoft-com:vml" xmlns:wp14="http://schemas.microsoft.com/office/word/2010/wordprocessingDrawing" xmlns:wp="http://schemas.openxmlformats.org/drawingml/2006/wordprocessingDrawing" xmlns:w10="urn:schemas-microsoft-com:office:word" xmlns:w="http://schemas.openxmlformats.org/wordprocessingml/2006/main" xmlns:w14="http://schemas.microsoft.com/office/word/2010/wordml" xmlns:w15="http://schemas.microsoft.com/office/word/2012/wordml" xmlns:w16cex="http://schemas.microsoft.com/office/word/2018/wordml/cex" xmlns:w16cid="http://schemas.microsoft.com/office/word/2016/wordml/cid" xmlns:w16="http://schemas.microsoft.com/office/word/2018/wordml" xmlns:w16sdtdh="http://schemas.microsoft.com/office/word/2020/wordml/sdtdatahash" xmlns:w16se="http://schemas.microsoft.com/office/word/2015/wordml/symex" xmlns:wpg="http://schemas.microsoft.com/office/word/2010/wordprocessingGroup" xmlns:wpi="http://schemas.microsoft.com/office/word/2010/wordprocessingInk" xmlns:wne="http://schemas.microsoft.com/office/word/2006/wordml" xmlns:wps="http://schemas.microsoft.com/office/word/2010/wordprocessingShape"/>
 </file>
 
+<file path=word/footer1.xml><?xml version="1.0" encoding="utf-8"?>
+<w:ftr xmlns:wpc="http://schemas.microsoft.com/office/word/2010/wordprocessingCanvas" xmlns:mc="http://schemas.openxmlformats.org/markup-compatibility/2006" xmlns:o="urn:schemas-microsoft-com:office:office" xmlns:r="http://schemas.openxmlformats.org/officeDocument/2006/relationships" xmlns:m="http://schemas.openxmlformats.org/officeDocument/2006/math" xmlns:v="urn:schemas-microsoft-com:vml" xmlns:wp14="http://schemas.microsoft.com/office/word/2010/wordprocessingDrawing" xmlns:wp="http://schemas.openxmlformats.org/drawingml/2006/wordprocessingDrawing" xmlns:w10="urn:schemas-microsoft-com:office:word" xmlns:w="http://schemas.openxmlformats.org/wordprocessingml/2006/main" xmlns:w14="http://schemas.microsoft.com/office/word/2010/wordml" xmlns:w15="http://schemas.microsoft.com/office/word/2012/wordml" xmlns:wpg="http://schemas.microsoft.com/office/word/2010/wordprocessingGroup" xmlns:wpi="http://schemas.microsoft.com/office/word/2010/wordprocessingInk" xmlns:wne="http://schemas.microsoft.com/office/word/2006/wordml" xmlns:wps="http://schemas.microsoft.com/office/word/2010/wordprocessingShape">
+  <w:p>
+    <w:pPr>
+      <w:jc w:val="center"/>
+    </w:pPr>
+    <w:r>
+      <w:rPr>
+        <w:rFonts w:ascii="Consolas" w:cs="Consolas" w:eastAsia="Consolas" w:hAnsi="Consolas"/>
+        <w:sz w:val="20"/>
+        <w:szCs w:val="20"/>
+      </w:rPr>
+      <w:fldChar w:fldCharType="begin"/>
+      <w:instrText xml:space="preserve">PAGE</w:instrText>
+      <w:fldChar w:fldCharType="separate"/>
+      <w:fldChar w:fldCharType="end"/>
+    </w:r>
+  </w:p>
+</w:ftr>
+</file>
+
 <file path=word/footnotes.xml><?xml version="1.0" encoding="utf-8"?>
 <w:footnotes xmlns:wpc="http://schemas.microsoft.com/office/word/2010/wordprocessingCanvas" xmlns:mc="http://schemas.openxmlformats.org/markup-compatibility/2006" xmlns:o="urn:schemas-microsoft-com:office:office" xmlns:r="http://schemas.openxmlformats.org/officeDocument/2006/relationships" xmlns:m="http://schemas.openxmlformats.org/officeDocument/2006/math" xmlns:v="urn:schemas-microsoft-com:vml" xmlns:wp14="http://schemas.microsoft.com/office/word/2010/wordprocessingDrawing" xmlns:wp="http://schemas.openxmlformats.org/drawingml/2006/wordprocessingDrawing" xmlns:w10="urn:schemas-microsoft-com:office:word" xmlns:w="http://schemas.openxmlformats.org/wordprocessingml/2006/main" xmlns:w14="http://schemas.microsoft.com/office/word/2010/wordml" xmlns:w15="http://schemas.microsoft.com/office/word/2012/wordml" xmlns:wpg="http://schemas.microsoft.com/office/word/2010/wordprocessingGroup" xmlns:wpi="http://schemas.microsoft.com/office/word/2010/wordprocessingInk" xmlns:wne="http://schemas.microsoft.com/office/word/2006/wordml" xmlns:wps="http://schemas.microsoft.com/office/word/2010/wordprocessingShape" mc:Ignorable="w14 w15 wp14">
   <w:footnote w:type="separator" w:id="-1">
@@ -1461,6 +3096,28 @@
     </w:p>
   </w:footnote>
 </w:footnotes>
+</file>
+
+<file path=word/header1.xml><?xml version="1.0" encoding="utf-8"?>
+<w:hdr xmlns:wpc="http://schemas.microsoft.com/office/word/2010/wordprocessingCanvas" xmlns:mc="http://schemas.openxmlformats.org/markup-compatibility/2006" xmlns:o="urn:schemas-microsoft-com:office:office" xmlns:r="http://schemas.openxmlformats.org/officeDocument/2006/relationships" xmlns:m="http://schemas.openxmlformats.org/officeDocument/2006/math" xmlns:v="urn:schemas-microsoft-com:vml" xmlns:wp14="http://schemas.microsoft.com/office/word/2010/wordprocessingDrawing" xmlns:wp="http://schemas.openxmlformats.org/drawingml/2006/wordprocessingDrawing" xmlns:w10="urn:schemas-microsoft-com:office:word" xmlns:w="http://schemas.openxmlformats.org/wordprocessingml/2006/main" xmlns:w14="http://schemas.microsoft.com/office/word/2010/wordml" xmlns:w15="http://schemas.microsoft.com/office/word/2012/wordml" xmlns:wpg="http://schemas.microsoft.com/office/word/2010/wordprocessingGroup" xmlns:wpi="http://schemas.microsoft.com/office/word/2010/wordprocessingInk" xmlns:wne="http://schemas.microsoft.com/office/word/2006/wordml" xmlns:wps="http://schemas.microsoft.com/office/word/2010/wordprocessingShape" xmlns:cx="http://schemas.microsoft.com/office/drawing/2014/chartex" xmlns:cx1="http://schemas.microsoft.com/office/drawing/2015/9/8/chartex" xmlns:cx2="http://schemas.microsoft.com/office/drawing/2015/10/21/chartex" xmlns:cx3="http://schemas.microsoft.com/office/drawing/2016/5/9/chartex" xmlns:cx4="http://schemas.microsoft.com/office/drawing/2016/5/10/chartex" xmlns:cx5="http://schemas.microsoft.com/office/drawing/2016/5/11/chartex" xmlns:cx6="http://schemas.microsoft.com/office/drawing/2016/5/12/chartex" xmlns:cx7="http://schemas.microsoft.com/office/drawing/2016/5/13/chartex" xmlns:cx8="http://schemas.microsoft.com/office/drawing/2016/5/14/chartex" xmlns:w16cid="http://schemas.microsoft.com/office/word/2016/wordml/cid" xmlns:w16se="http://schemas.microsoft.com/office/word/2015/wordml/symex">
+  <w:p>
+    <w:pPr>
+      <w:pBdr>
+        <w:bottom w:val="single" w:color="E0E0E0" w:sz="6" w:space="6"/>
+      </w:pBdr>
+      <w:jc w:val="right"/>
+    </w:pPr>
+    <w:r>
+      <w:rPr>
+        <w:rFonts w:ascii="Consolas" w:cs="Consolas" w:eastAsia="Consolas" w:hAnsi="Consolas"/>
+        <w:color w:val="808080"/>
+        <w:sz w:val="18"/>
+        <w:szCs w:val="18"/>
+      </w:rPr>
+      <w:t xml:space="preserve">BookPublisher 使用手冊</w:t>
+    </w:r>
+  </w:p>
+</w:hdr>
 </file>
 
 <file path=word/numbering.xml><?xml version="1.0" encoding="utf-8"?>

</xml_diff>